<commit_message>
Deleted online Help - only 1000 files were uploaded -323 files were not truncated
</commit_message>
<xml_diff>
--- a/changelog-merge/Reports-FIXES.docx
+++ b/changelog-merge/Reports-FIXES.docx
@@ -2312,6 +2312,7 @@
           <w:lang w:val="x-none"/>
         </w:rPr>
       </w:pPr>
+      <w:bookmarkStart w:id="3" w:name="_Hlk178046060"/>
       <w:r>
         <w:rPr>
           <w:rFonts w:ascii="Segoe UI" w:hAnsi="Segoe UI" w:cs="Segoe UI"/>
@@ -2737,6 +2738,7 @@
       </w:r>
       <w:proofErr w:type="spellEnd"/>
     </w:p>
+    <w:bookmarkEnd w:id="3"/>
     <w:p>
       <w:pPr>
         <w:pStyle w:val="ListParagraph"/>
@@ -2904,36 +2906,33 @@
     </w:p>
     <w:p>
       <w:pPr>
-        <w:keepNext/>
-        <w:autoSpaceDE w:val="0"/>
-        <w:autoSpaceDN w:val="0"/>
-        <w:adjustRightInd w:val="0"/>
-        <w:spacing w:before="240" w:after="60" w:line="360" w:lineRule="auto"/>
-        <w:outlineLvl w:val="0"/>
-        <w:rPr>
-          <w:rFonts w:ascii="Segoe UI Black" w:hAnsi="Segoe UI Black" w:cs="Segoe UI Black"/>
-          <w:b/>
-          <w:bCs/>
-          <w:color w:val="000080"/>
-          <w:sz w:val="28"/>
-          <w:szCs w:val="28"/>
-          <w:lang w:val="x-none"/>
-        </w:rPr>
-      </w:pPr>
-      <w:bookmarkStart w:id="3" w:name="_Toc176749968"/>
-      <w:r>
-        <w:rPr>
-          <w:rFonts w:ascii="Segoe UI Black" w:hAnsi="Segoe UI Black" w:cs="Segoe UI Black"/>
-          <w:b/>
-          <w:bCs/>
-          <w:color w:val="000080"/>
-          <w:sz w:val="28"/>
-          <w:szCs w:val="28"/>
-          <w:lang w:val="x-none"/>
-        </w:rPr>
-        <w:t>FIXED - Details</w:t>
-      </w:r>
-      <w:bookmarkEnd w:id="3"/>
+        <w:autoSpaceDE w:val="0"/>
+        <w:autoSpaceDN w:val="0"/>
+        <w:adjustRightInd w:val="0"/>
+        <w:spacing w:before="75" w:after="75" w:line="360" w:lineRule="auto"/>
+        <w:rPr>
+          <w:rFonts w:ascii="Segoe UI" w:hAnsi="Segoe UI" w:cs="Segoe UI"/>
+          <w:color w:val="190000"/>
+          <w:sz w:val="20"/>
+          <w:szCs w:val="20"/>
+          <w:lang w:val="x-none"/>
+        </w:rPr>
+      </w:pPr>
+    </w:p>
+    <w:p>
+      <w:pPr>
+        <w:autoSpaceDE w:val="0"/>
+        <w:autoSpaceDN w:val="0"/>
+        <w:adjustRightInd w:val="0"/>
+        <w:spacing w:before="75" w:after="75" w:line="360" w:lineRule="auto"/>
+        <w:rPr>
+          <w:rFonts w:ascii="Segoe UI" w:hAnsi="Segoe UI" w:cs="Segoe UI"/>
+          <w:color w:val="190000"/>
+          <w:sz w:val="20"/>
+          <w:szCs w:val="20"/>
+          <w:lang w:val="x-none"/>
+        </w:rPr>
+      </w:pPr>
     </w:p>
     <w:p>
       <w:pPr>
@@ -2953,7 +2952,7 @@
           <w:lang w:val="x-none"/>
         </w:rPr>
       </w:pPr>
-      <w:bookmarkStart w:id="4" w:name="_Toc176749969"/>
+      <w:bookmarkStart w:id="4" w:name="_Toc176749970"/>
       <w:proofErr w:type="spellStart"/>
       <w:r>
         <w:rPr>
@@ -2965,9 +2964,8 @@
           <w:color w:val="333399"/>
           <w:lang w:val="x-none"/>
         </w:rPr>
-        <w:t>excelreports</w:t>
-      </w:r>
-      <w:bookmarkEnd w:id="4"/>
+        <w:t>systemreports</w:t>
+      </w:r>
       <w:proofErr w:type="spellEnd"/>
       <w:r>
         <w:rPr>
@@ -2979,8 +2977,9 @@
           <w:color w:val="333399"/>
           <w:lang w:val="x-none"/>
         </w:rPr>
-        <w:t xml:space="preserve"> </w:t>
-      </w:r>
+        <w:t xml:space="preserve"> (Fixes to be updated)</w:t>
+      </w:r>
+      <w:bookmarkEnd w:id="4"/>
     </w:p>
     <w:p>
       <w:pPr>
@@ -3073,2157 +3072,7 @@
           <w:szCs w:val="20"/>
           <w:lang w:val="x-none"/>
         </w:rPr>
-        <w:t xml:space="preserve">Retested in osFinancials5.1.0.127 on </w:t>
-      </w:r>
-      <w:r>
-        <w:rPr>
-          <w:rFonts w:ascii="Segoe UI" w:hAnsi="Segoe UI" w:cs="Segoe UI"/>
-          <w:b/>
-          <w:bCs/>
-          <w:sz w:val="20"/>
-          <w:szCs w:val="20"/>
-          <w:lang w:val="x-none"/>
-        </w:rPr>
-        <w:t>Spreadsheet reports</w:t>
-      </w:r>
-      <w:r>
-        <w:rPr>
-          <w:rFonts w:ascii="Segoe UI" w:hAnsi="Segoe UI" w:cs="Segoe UI"/>
-          <w:sz w:val="20"/>
-          <w:szCs w:val="20"/>
-          <w:lang w:val="x-none"/>
-        </w:rPr>
-        <w:t xml:space="preserve"> menu. </w:t>
-      </w:r>
-    </w:p>
-    <w:p>
-      <w:pPr>
-        <w:autoSpaceDE w:val="0"/>
-        <w:autoSpaceDN w:val="0"/>
-        <w:adjustRightInd w:val="0"/>
-        <w:spacing w:before="75" w:after="75" w:line="360" w:lineRule="auto"/>
-        <w:rPr>
-          <w:rFonts w:ascii="Segoe UI" w:hAnsi="Segoe UI" w:cs="Segoe UI"/>
-          <w:sz w:val="20"/>
-          <w:szCs w:val="20"/>
-          <w:lang w:val="x-none"/>
-        </w:rPr>
-      </w:pPr>
-      <w:r>
-        <w:rPr>
-          <w:rFonts w:ascii="Segoe UI" w:hAnsi="Segoe UI" w:cs="Segoe UI"/>
-          <w:sz w:val="20"/>
-          <w:szCs w:val="20"/>
-          <w:lang w:val="x-none"/>
-        </w:rPr>
         <w:lastRenderedPageBreak/>
-        <w:t>Fixed file Excluded from  osFinancials5.1.0.127 update. Firebird error replicated in all updates since osfinancials5.1.0.93.</w:t>
-      </w:r>
-    </w:p>
-    <w:p>
-      <w:pPr>
-        <w:autoSpaceDE w:val="0"/>
-        <w:autoSpaceDN w:val="0"/>
-        <w:adjustRightInd w:val="0"/>
-        <w:spacing w:before="75" w:after="75" w:line="360" w:lineRule="auto"/>
-        <w:rPr>
-          <w:rFonts w:ascii="Segoe UI" w:hAnsi="Segoe UI" w:cs="Segoe UI"/>
-          <w:sz w:val="20"/>
-          <w:szCs w:val="20"/>
-          <w:lang w:val="x-none"/>
-        </w:rPr>
-      </w:pPr>
-      <w:r>
-        <w:rPr>
-          <w:rFonts w:ascii="Segoe UI" w:hAnsi="Segoe UI" w:cs="Segoe UI"/>
-          <w:sz w:val="20"/>
-          <w:szCs w:val="20"/>
-          <w:lang w:val="x-none"/>
-        </w:rPr>
-        <w:t xml:space="preserve">Fixed firebird error in </w:t>
-      </w:r>
-      <w:r>
-        <w:rPr>
-          <w:rFonts w:ascii="Segoe UI" w:hAnsi="Segoe UI" w:cs="Segoe UI"/>
-          <w:b/>
-          <w:bCs/>
-          <w:sz w:val="20"/>
-          <w:szCs w:val="20"/>
-          <w:lang w:val="x-none"/>
-        </w:rPr>
-        <w:t xml:space="preserve">Spreadsheet reports → Sales analysis → </w:t>
-      </w:r>
-      <w:r>
-        <w:rPr>
-          <w:rFonts w:ascii="Segoe UI" w:hAnsi="Segoe UI" w:cs="Segoe UI"/>
-          <w:b/>
-          <w:bCs/>
-          <w:color w:val="0000FF"/>
-          <w:sz w:val="20"/>
-          <w:szCs w:val="20"/>
-          <w:u w:val="single"/>
-          <w:lang w:val="x-none"/>
-        </w:rPr>
-        <w:t>Sales per period</w:t>
-      </w:r>
-      <w:r>
-        <w:rPr>
-          <w:rFonts w:ascii="Segoe UI" w:hAnsi="Segoe UI" w:cs="Segoe UI"/>
-          <w:sz w:val="20"/>
-          <w:szCs w:val="20"/>
-          <w:lang w:val="x-none"/>
-        </w:rPr>
-        <w:t xml:space="preserve"> </w:t>
-      </w:r>
-    </w:p>
-    <w:p>
-      <w:pPr>
-        <w:autoSpaceDE w:val="0"/>
-        <w:autoSpaceDN w:val="0"/>
-        <w:adjustRightInd w:val="0"/>
-        <w:spacing w:before="75" w:after="0" w:line="360" w:lineRule="auto"/>
-        <w:rPr>
-          <w:rFonts w:ascii="Segoe UI" w:hAnsi="Segoe UI" w:cs="Segoe UI"/>
-          <w:sz w:val="20"/>
-          <w:szCs w:val="20"/>
-          <w:lang w:val="x-none"/>
-        </w:rPr>
-      </w:pPr>
-      <w:r>
-        <w:rPr>
-          <w:rFonts w:ascii="Segoe UI" w:hAnsi="Segoe UI" w:cs="Segoe UI"/>
-          <w:b/>
-          <w:bCs/>
-          <w:sz w:val="20"/>
-          <w:szCs w:val="20"/>
-          <w:lang w:val="x-none"/>
-        </w:rPr>
-        <w:t xml:space="preserve">Location </w:t>
-      </w:r>
-      <w:r>
-        <w:rPr>
-          <w:rFonts w:ascii="Segoe UI" w:hAnsi="Segoe UI" w:cs="Segoe UI"/>
-          <w:sz w:val="20"/>
-          <w:szCs w:val="20"/>
-          <w:lang w:val="x-none"/>
-        </w:rPr>
-        <w:t>:</w:t>
-      </w:r>
-      <w:r>
-        <w:rPr>
-          <w:rFonts w:ascii="Segoe UI" w:hAnsi="Segoe UI" w:cs="Segoe UI"/>
-          <w:b/>
-          <w:bCs/>
-          <w:sz w:val="20"/>
-          <w:szCs w:val="20"/>
-          <w:lang w:val="x-none"/>
-        </w:rPr>
-        <w:t xml:space="preserve"> </w:t>
-      </w:r>
-      <w:r>
-        <w:rPr>
-          <w:rFonts w:ascii="Segoe UI" w:hAnsi="Segoe UI" w:cs="Segoe UI"/>
-          <w:sz w:val="20"/>
-          <w:szCs w:val="20"/>
-          <w:lang w:val="x-none"/>
-        </w:rPr>
-        <w:t xml:space="preserve"> ...\</w:t>
-      </w:r>
-      <w:proofErr w:type="spellStart"/>
-      <w:r>
-        <w:rPr>
-          <w:rFonts w:ascii="Segoe UI" w:hAnsi="Segoe UI" w:cs="Segoe UI"/>
-          <w:sz w:val="20"/>
-          <w:szCs w:val="20"/>
-          <w:lang w:val="x-none"/>
-        </w:rPr>
-        <w:t>plug_ins</w:t>
-      </w:r>
-      <w:proofErr w:type="spellEnd"/>
-      <w:r>
-        <w:rPr>
-          <w:rFonts w:ascii="Segoe UI" w:hAnsi="Segoe UI" w:cs="Segoe UI"/>
-          <w:sz w:val="20"/>
-          <w:szCs w:val="20"/>
-          <w:lang w:val="x-none"/>
-        </w:rPr>
-        <w:t>\reports\</w:t>
-      </w:r>
-      <w:proofErr w:type="spellStart"/>
-      <w:r>
-        <w:rPr>
-          <w:rFonts w:ascii="Segoe UI" w:hAnsi="Segoe UI" w:cs="Segoe UI"/>
-          <w:sz w:val="20"/>
-          <w:szCs w:val="20"/>
-          <w:lang w:val="x-none"/>
-        </w:rPr>
-        <w:t>excelreports</w:t>
-      </w:r>
-      <w:proofErr w:type="spellEnd"/>
-      <w:r>
-        <w:rPr>
-          <w:rFonts w:ascii="Segoe UI" w:hAnsi="Segoe UI" w:cs="Segoe UI"/>
-          <w:sz w:val="20"/>
-          <w:szCs w:val="20"/>
-          <w:lang w:val="x-none"/>
-        </w:rPr>
-        <w:t>\TRN_85\TRN_906122\trn_1296.sql</w:t>
-      </w:r>
-    </w:p>
-    <w:p>
-      <w:pPr>
-        <w:pBdr>
-          <w:top w:val="single" w:sz="6" w:space="3" w:color="FF0000"/>
-          <w:left w:val="single" w:sz="6" w:space="3" w:color="FF0000"/>
-          <w:bottom w:val="single" w:sz="6" w:space="3" w:color="FF0000"/>
-          <w:right w:val="single" w:sz="6" w:space="3" w:color="FF0000"/>
-        </w:pBdr>
-        <w:autoSpaceDE w:val="0"/>
-        <w:autoSpaceDN w:val="0"/>
-        <w:adjustRightInd w:val="0"/>
-        <w:spacing w:before="45" w:after="45" w:line="360" w:lineRule="auto"/>
-        <w:ind w:left="360" w:right="360"/>
-        <w:rPr>
-          <w:rFonts w:ascii="Segoe UI Historic" w:hAnsi="Segoe UI Historic" w:cs="Segoe UI Historic"/>
-          <w:i/>
-          <w:iCs/>
-          <w:sz w:val="18"/>
-          <w:szCs w:val="18"/>
-          <w:lang w:val="x-none"/>
-        </w:rPr>
-      </w:pPr>
-      <w:r>
-        <w:rPr>
-          <w:rFonts w:ascii="Segoe UI Historic" w:hAnsi="Segoe UI Historic" w:cs="Segoe UI Historic"/>
-          <w:i/>
-          <w:iCs/>
-          <w:sz w:val="18"/>
-          <w:szCs w:val="18"/>
-          <w:lang w:val="x-none"/>
-        </w:rPr>
-        <w:t xml:space="preserve">Dynamic SQL Error </w:t>
-      </w:r>
-      <w:r>
-        <w:rPr>
-          <w:rFonts w:ascii="Segoe UI Historic" w:hAnsi="Segoe UI Historic" w:cs="Segoe UI Historic"/>
-          <w:i/>
-          <w:iCs/>
-          <w:sz w:val="18"/>
-          <w:szCs w:val="18"/>
-          <w:lang w:val="x-none"/>
-        </w:rPr>
-        <w:br/>
-        <w:t xml:space="preserve">SQL error code = -104 </w:t>
-      </w:r>
-      <w:r>
-        <w:rPr>
-          <w:rFonts w:ascii="Segoe UI Historic" w:hAnsi="Segoe UI Historic" w:cs="Segoe UI Historic"/>
-          <w:i/>
-          <w:iCs/>
-          <w:sz w:val="18"/>
-          <w:szCs w:val="18"/>
-          <w:lang w:val="x-none"/>
-        </w:rPr>
-        <w:br/>
-        <w:t xml:space="preserve">Token unknown - line 8, column 60 </w:t>
-      </w:r>
-      <w:r>
-        <w:rPr>
-          <w:rFonts w:ascii="Segoe UI Historic" w:hAnsi="Segoe UI Historic" w:cs="Segoe UI Historic"/>
-          <w:i/>
-          <w:iCs/>
-          <w:sz w:val="18"/>
-          <w:szCs w:val="18"/>
-          <w:lang w:val="x-none"/>
-        </w:rPr>
-        <w:br/>
-        <w:t>)</w:t>
-      </w:r>
-    </w:p>
-    <w:p>
-      <w:pPr>
-        <w:autoSpaceDE w:val="0"/>
-        <w:autoSpaceDN w:val="0"/>
-        <w:adjustRightInd w:val="0"/>
-        <w:spacing w:before="75" w:after="75" w:line="360" w:lineRule="auto"/>
-        <w:rPr>
-          <w:rFonts w:ascii="Segoe UI" w:hAnsi="Segoe UI" w:cs="Segoe UI"/>
-          <w:sz w:val="20"/>
-          <w:szCs w:val="20"/>
-          <w:lang w:val="x-none"/>
-        </w:rPr>
-      </w:pPr>
-      <w:r>
-        <w:rPr>
-          <w:rFonts w:ascii="Segoe UI" w:hAnsi="Segoe UI" w:cs="Segoe UI"/>
-          <w:b/>
-          <w:bCs/>
-          <w:sz w:val="20"/>
-          <w:szCs w:val="20"/>
-          <w:lang w:val="x-none"/>
-        </w:rPr>
-        <w:t>NOTE</w:t>
-      </w:r>
-      <w:r>
-        <w:rPr>
-          <w:rFonts w:ascii="Segoe UI" w:hAnsi="Segoe UI" w:cs="Segoe UI"/>
-          <w:sz w:val="20"/>
-          <w:szCs w:val="20"/>
-          <w:lang w:val="x-none"/>
-        </w:rPr>
-        <w:t xml:space="preserve"> : Can print in MSSQL Databases Replicated since osF5.1.0.49 up to osFinancials5.1.0.127</w:t>
-      </w:r>
-    </w:p>
-    <w:p>
-      <w:pPr>
-        <w:autoSpaceDE w:val="0"/>
-        <w:autoSpaceDN w:val="0"/>
-        <w:adjustRightInd w:val="0"/>
-        <w:spacing w:before="75" w:after="75" w:line="360" w:lineRule="auto"/>
-        <w:rPr>
-          <w:rFonts w:ascii="Segoe UI" w:hAnsi="Segoe UI" w:cs="Segoe UI"/>
-          <w:sz w:val="20"/>
-          <w:szCs w:val="20"/>
-          <w:lang w:val="x-none"/>
-        </w:rPr>
-      </w:pPr>
-      <w:r>
-        <w:rPr>
-          <w:rFonts w:ascii="Segoe UI" w:hAnsi="Segoe UI" w:cs="Segoe UI"/>
-          <w:b/>
-          <w:bCs/>
-          <w:sz w:val="20"/>
-          <w:szCs w:val="20"/>
-          <w:lang w:val="x-none"/>
-        </w:rPr>
-        <w:t xml:space="preserve">Fixed SQL - </w:t>
-      </w:r>
-      <w:r>
-        <w:rPr>
-          <w:rFonts w:ascii="Segoe UI" w:hAnsi="Segoe UI" w:cs="Segoe UI"/>
-          <w:sz w:val="20"/>
-          <w:szCs w:val="20"/>
-          <w:lang w:val="x-none"/>
-        </w:rPr>
-        <w:t xml:space="preserve">Removed the double  closing bracket form  line 60 </w:t>
-      </w:r>
-    </w:p>
-    <w:p>
-      <w:pPr>
-        <w:pBdr>
-          <w:top w:val="single" w:sz="6" w:space="3" w:color="FF0000"/>
-          <w:left w:val="single" w:sz="6" w:space="3" w:color="FF0000"/>
-          <w:bottom w:val="single" w:sz="6" w:space="3" w:color="FF0000"/>
-          <w:right w:val="single" w:sz="6" w:space="3" w:color="FF0000"/>
-        </w:pBdr>
-        <w:autoSpaceDE w:val="0"/>
-        <w:autoSpaceDN w:val="0"/>
-        <w:adjustRightInd w:val="0"/>
-        <w:spacing w:before="45" w:after="45" w:line="360" w:lineRule="auto"/>
-        <w:ind w:left="360" w:right="360"/>
-        <w:rPr>
-          <w:rFonts w:ascii="Segoe UI Historic" w:hAnsi="Segoe UI Historic" w:cs="Segoe UI Historic"/>
-          <w:i/>
-          <w:iCs/>
-          <w:sz w:val="18"/>
-          <w:szCs w:val="18"/>
-          <w:lang w:val="x-none"/>
-        </w:rPr>
-      </w:pPr>
-      <w:r>
-        <w:rPr>
-          <w:rFonts w:ascii="Segoe UI Historic" w:hAnsi="Segoe UI Historic" w:cs="Segoe UI Historic"/>
-          <w:i/>
-          <w:iCs/>
-          <w:sz w:val="18"/>
-          <w:szCs w:val="18"/>
-          <w:lang w:val="x-none"/>
-        </w:rPr>
-        <w:t xml:space="preserve">"group by {if </w:t>
-      </w:r>
-      <w:proofErr w:type="spellStart"/>
-      <w:r>
-        <w:rPr>
-          <w:rFonts w:ascii="Segoe UI Historic" w:hAnsi="Segoe UI Historic" w:cs="Segoe UI Historic"/>
-          <w:i/>
-          <w:iCs/>
-          <w:sz w:val="18"/>
-          <w:szCs w:val="18"/>
-          <w:lang w:val="x-none"/>
-        </w:rPr>
-        <w:t>interbase</w:t>
-      </w:r>
-      <w:proofErr w:type="spellEnd"/>
-      <w:r>
-        <w:rPr>
-          <w:rFonts w:ascii="Segoe UI Historic" w:hAnsi="Segoe UI Historic" w:cs="Segoe UI Historic"/>
-          <w:i/>
-          <w:iCs/>
-          <w:sz w:val="18"/>
-          <w:szCs w:val="18"/>
-          <w:lang w:val="x-none"/>
-        </w:rPr>
-        <w:t xml:space="preserve">}Extract(year from </w:t>
-      </w:r>
-      <w:proofErr w:type="spellStart"/>
-      <w:r>
-        <w:rPr>
-          <w:rFonts w:ascii="Segoe UI Historic" w:hAnsi="Segoe UI Historic" w:cs="Segoe UI Historic"/>
-          <w:i/>
-          <w:iCs/>
-          <w:sz w:val="18"/>
-          <w:szCs w:val="18"/>
-          <w:lang w:val="x-none"/>
-        </w:rPr>
-        <w:t>ddate</w:t>
-      </w:r>
-      <w:proofErr w:type="spellEnd"/>
-      <w:r>
-        <w:rPr>
-          <w:rFonts w:ascii="Segoe UI Historic" w:hAnsi="Segoe UI Historic" w:cs="Segoe UI Historic"/>
-          <w:i/>
-          <w:iCs/>
-          <w:sz w:val="18"/>
-          <w:szCs w:val="18"/>
-          <w:lang w:val="x-none"/>
-        </w:rPr>
-        <w:t xml:space="preserve">),Extract(month from </w:t>
-      </w:r>
-      <w:proofErr w:type="spellStart"/>
-      <w:r>
-        <w:rPr>
-          <w:rFonts w:ascii="Segoe UI Historic" w:hAnsi="Segoe UI Historic" w:cs="Segoe UI Historic"/>
-          <w:i/>
-          <w:iCs/>
-          <w:sz w:val="18"/>
-          <w:szCs w:val="18"/>
-          <w:lang w:val="x-none"/>
-        </w:rPr>
-        <w:t>ddate</w:t>
-      </w:r>
-      <w:proofErr w:type="spellEnd"/>
-      <w:r>
-        <w:rPr>
-          <w:rFonts w:ascii="Segoe UI Historic" w:hAnsi="Segoe UI Historic" w:cs="Segoe UI Historic"/>
-          <w:i/>
-          <w:iCs/>
-          <w:sz w:val="18"/>
-          <w:szCs w:val="18"/>
-          <w:lang w:val="x-none"/>
-        </w:rPr>
-        <w:t>){else}Year(</w:t>
-      </w:r>
-      <w:proofErr w:type="spellStart"/>
-      <w:r>
-        <w:rPr>
-          <w:rFonts w:ascii="Segoe UI Historic" w:hAnsi="Segoe UI Historic" w:cs="Segoe UI Historic"/>
-          <w:i/>
-          <w:iCs/>
-          <w:sz w:val="18"/>
-          <w:szCs w:val="18"/>
-          <w:lang w:val="x-none"/>
-        </w:rPr>
-        <w:t>ddate</w:t>
-      </w:r>
-      <w:proofErr w:type="spellEnd"/>
-      <w:r>
-        <w:rPr>
-          <w:rFonts w:ascii="Segoe UI Historic" w:hAnsi="Segoe UI Historic" w:cs="Segoe UI Historic"/>
-          <w:i/>
-          <w:iCs/>
-          <w:sz w:val="18"/>
-          <w:szCs w:val="18"/>
-          <w:lang w:val="x-none"/>
-        </w:rPr>
-        <w:t>),Month(</w:t>
-      </w:r>
-      <w:proofErr w:type="spellStart"/>
-      <w:r>
-        <w:rPr>
-          <w:rFonts w:ascii="Segoe UI Historic" w:hAnsi="Segoe UI Historic" w:cs="Segoe UI Historic"/>
-          <w:i/>
-          <w:iCs/>
-          <w:sz w:val="18"/>
-          <w:szCs w:val="18"/>
-          <w:lang w:val="x-none"/>
-        </w:rPr>
-        <w:t>ddate</w:t>
-      </w:r>
-      <w:proofErr w:type="spellEnd"/>
-      <w:r>
-        <w:rPr>
-          <w:rFonts w:ascii="Segoe UI Historic" w:hAnsi="Segoe UI Historic" w:cs="Segoe UI Historic"/>
-          <w:i/>
-          <w:iCs/>
-          <w:sz w:val="18"/>
-          <w:szCs w:val="18"/>
-          <w:lang w:val="x-none"/>
-        </w:rPr>
-        <w:t xml:space="preserve">) {endif}" </w:t>
-      </w:r>
-    </w:p>
-    <w:p>
-      <w:pPr>
-        <w:autoSpaceDE w:val="0"/>
-        <w:autoSpaceDN w:val="0"/>
-        <w:adjustRightInd w:val="0"/>
-        <w:spacing w:before="75" w:after="75" w:line="360" w:lineRule="auto"/>
-        <w:rPr>
-          <w:rFonts w:ascii="Segoe UI" w:hAnsi="Segoe UI" w:cs="Segoe UI"/>
-          <w:sz w:val="20"/>
-          <w:szCs w:val="20"/>
-          <w:lang w:val="x-none"/>
-        </w:rPr>
-      </w:pPr>
-      <w:r>
-        <w:rPr>
-          <w:rFonts w:ascii="Segoe UI" w:hAnsi="Segoe UI" w:cs="Segoe UI"/>
-          <w:sz w:val="20"/>
-          <w:szCs w:val="20"/>
-          <w:lang w:val="x-none"/>
-        </w:rPr>
-        <w:t>- now it prints in both MSSQL and Firebird</w:t>
-      </w:r>
-    </w:p>
-    <w:tbl>
-      <w:tblPr>
-        <w:tblW w:w="5000" w:type="pct"/>
-        <w:tblCellSpacing w:w="15" w:type="dxa"/>
-        <w:tblBorders>
-          <w:top w:val="single" w:sz="6" w:space="0" w:color="333399"/>
-          <w:left w:val="single" w:sz="6" w:space="0" w:color="333399"/>
-          <w:bottom w:val="single" w:sz="6" w:space="0" w:color="333399"/>
-          <w:right w:val="single" w:sz="6" w:space="0" w:color="333399"/>
-        </w:tblBorders>
-        <w:tblLayout w:type="fixed"/>
-        <w:tblCellMar>
-          <w:top w:w="75" w:type="dxa"/>
-          <w:left w:w="75" w:type="dxa"/>
-          <w:bottom w:w="75" w:type="dxa"/>
-          <w:right w:w="75" w:type="dxa"/>
-        </w:tblCellMar>
-        <w:tblLook w:val="0000" w:firstRow="0" w:lastRow="0" w:firstColumn="0" w:lastColumn="0" w:noHBand="0" w:noVBand="0"/>
-      </w:tblPr>
-      <w:tblGrid>
-        <w:gridCol w:w="10466"/>
-      </w:tblGrid>
-      <w:tr>
-        <w:trPr>
-          <w:tblCellSpacing w:w="15" w:type="dxa"/>
-        </w:trPr>
-        <w:tc>
-          <w:tcPr>
-            <w:tcW w:w="23460" w:type="dxa"/>
-            <w:tcBorders>
-              <w:top w:val="nil"/>
-              <w:left w:val="nil"/>
-              <w:bottom w:val="nil"/>
-              <w:right w:val="nil"/>
-            </w:tcBorders>
-          </w:tcPr>
-          <w:p>
-            <w:pPr>
-              <w:autoSpaceDE w:val="0"/>
-              <w:autoSpaceDN w:val="0"/>
-              <w:adjustRightInd w:val="0"/>
-              <w:spacing w:before="75" w:after="75" w:line="360" w:lineRule="auto"/>
-              <w:rPr>
-                <w:rFonts w:ascii="Consolas" w:hAnsi="Consolas" w:cs="Consolas"/>
-                <w:color w:val="808080"/>
-                <w:sz w:val="19"/>
-                <w:szCs w:val="19"/>
-                <w:lang w:val="x-none"/>
-              </w:rPr>
-            </w:pPr>
-            <w:r>
-              <w:rPr>
-                <w:rFonts w:ascii="Consolas" w:hAnsi="Consolas" w:cs="Consolas"/>
-                <w:color w:val="0000FF"/>
-                <w:sz w:val="19"/>
-                <w:szCs w:val="19"/>
-                <w:lang w:val="x-none"/>
-              </w:rPr>
-              <w:t>select</w:t>
-            </w:r>
-            <w:r>
-              <w:rPr>
-                <w:rFonts w:ascii="Consolas" w:hAnsi="Consolas" w:cs="Consolas"/>
-                <w:color w:val="000000"/>
-                <w:sz w:val="19"/>
-                <w:szCs w:val="19"/>
-                <w:lang w:val="x-none"/>
-              </w:rPr>
-              <w:t xml:space="preserve"> </w:t>
-            </w:r>
-            <w:r>
-              <w:rPr>
-                <w:rFonts w:ascii="Consolas" w:hAnsi="Consolas" w:cs="Consolas"/>
-                <w:color w:val="808080"/>
-                <w:sz w:val="19"/>
-                <w:szCs w:val="19"/>
-                <w:lang w:val="x-none"/>
-              </w:rPr>
-              <w:t>{</w:t>
-            </w:r>
-            <w:r>
-              <w:rPr>
-                <w:rFonts w:ascii="Consolas" w:hAnsi="Consolas" w:cs="Consolas"/>
-                <w:color w:val="0000FF"/>
-                <w:sz w:val="19"/>
-                <w:szCs w:val="19"/>
-                <w:lang w:val="x-none"/>
-              </w:rPr>
-              <w:t>if</w:t>
-            </w:r>
-            <w:r>
-              <w:rPr>
-                <w:rFonts w:ascii="Consolas" w:hAnsi="Consolas" w:cs="Consolas"/>
-                <w:color w:val="000000"/>
-                <w:sz w:val="19"/>
-                <w:szCs w:val="19"/>
-                <w:lang w:val="x-none"/>
-              </w:rPr>
-              <w:t xml:space="preserve"> </w:t>
-            </w:r>
-            <w:proofErr w:type="spellStart"/>
-            <w:r>
-              <w:rPr>
-                <w:rFonts w:ascii="Consolas" w:hAnsi="Consolas" w:cs="Consolas"/>
-                <w:color w:val="000000"/>
-                <w:sz w:val="19"/>
-                <w:szCs w:val="19"/>
-                <w:lang w:val="x-none"/>
-              </w:rPr>
-              <w:t>interbase</w:t>
-            </w:r>
-            <w:proofErr w:type="spellEnd"/>
-            <w:r>
-              <w:rPr>
-                <w:rFonts w:ascii="Consolas" w:hAnsi="Consolas" w:cs="Consolas"/>
-                <w:color w:val="808080"/>
-                <w:sz w:val="19"/>
-                <w:szCs w:val="19"/>
-                <w:lang w:val="x-none"/>
-              </w:rPr>
-              <w:t>}</w:t>
-            </w:r>
-            <w:r>
-              <w:rPr>
-                <w:rFonts w:ascii="Consolas" w:hAnsi="Consolas" w:cs="Consolas"/>
-                <w:color w:val="FF00FF"/>
-                <w:sz w:val="19"/>
-                <w:szCs w:val="19"/>
-                <w:lang w:val="x-none"/>
-              </w:rPr>
-              <w:t>Extract</w:t>
-            </w:r>
-            <w:r>
-              <w:rPr>
-                <w:rFonts w:ascii="Consolas" w:hAnsi="Consolas" w:cs="Consolas"/>
-                <w:color w:val="808080"/>
-                <w:sz w:val="19"/>
-                <w:szCs w:val="19"/>
-                <w:lang w:val="x-none"/>
-              </w:rPr>
-              <w:t>(</w:t>
-            </w:r>
-            <w:r>
-              <w:rPr>
-                <w:rFonts w:ascii="Consolas" w:hAnsi="Consolas" w:cs="Consolas"/>
-                <w:color w:val="FF00FF"/>
-                <w:sz w:val="19"/>
-                <w:szCs w:val="19"/>
-                <w:lang w:val="x-none"/>
-              </w:rPr>
-              <w:t>year</w:t>
-            </w:r>
-            <w:r>
-              <w:rPr>
-                <w:rFonts w:ascii="Consolas" w:hAnsi="Consolas" w:cs="Consolas"/>
-                <w:color w:val="000000"/>
-                <w:sz w:val="19"/>
-                <w:szCs w:val="19"/>
-                <w:lang w:val="x-none"/>
-              </w:rPr>
-              <w:t xml:space="preserve"> </w:t>
-            </w:r>
-            <w:r>
-              <w:rPr>
-                <w:rFonts w:ascii="Consolas" w:hAnsi="Consolas" w:cs="Consolas"/>
-                <w:color w:val="0000FF"/>
-                <w:sz w:val="19"/>
-                <w:szCs w:val="19"/>
-                <w:lang w:val="x-none"/>
-              </w:rPr>
-              <w:t>from</w:t>
-            </w:r>
-            <w:r>
-              <w:rPr>
-                <w:rFonts w:ascii="Consolas" w:hAnsi="Consolas" w:cs="Consolas"/>
-                <w:color w:val="000000"/>
-                <w:sz w:val="19"/>
-                <w:szCs w:val="19"/>
-                <w:lang w:val="x-none"/>
-              </w:rPr>
-              <w:t xml:space="preserve"> </w:t>
-            </w:r>
-            <w:proofErr w:type="spellStart"/>
-            <w:r>
-              <w:rPr>
-                <w:rFonts w:ascii="Consolas" w:hAnsi="Consolas" w:cs="Consolas"/>
-                <w:color w:val="000000"/>
-                <w:sz w:val="19"/>
-                <w:szCs w:val="19"/>
-                <w:lang w:val="x-none"/>
-              </w:rPr>
-              <w:t>ddate</w:t>
-            </w:r>
-            <w:proofErr w:type="spellEnd"/>
-            <w:r>
-              <w:rPr>
-                <w:rFonts w:ascii="Consolas" w:hAnsi="Consolas" w:cs="Consolas"/>
-                <w:color w:val="808080"/>
-                <w:sz w:val="19"/>
-                <w:szCs w:val="19"/>
-                <w:lang w:val="x-none"/>
-              </w:rPr>
-              <w:t>){</w:t>
-            </w:r>
-            <w:r>
-              <w:rPr>
-                <w:rFonts w:ascii="Consolas" w:hAnsi="Consolas" w:cs="Consolas"/>
-                <w:color w:val="0000FF"/>
-                <w:sz w:val="19"/>
-                <w:szCs w:val="19"/>
-                <w:lang w:val="x-none"/>
-              </w:rPr>
-              <w:t>else</w:t>
-            </w:r>
-            <w:r>
-              <w:rPr>
-                <w:rFonts w:ascii="Consolas" w:hAnsi="Consolas" w:cs="Consolas"/>
-                <w:color w:val="808080"/>
-                <w:sz w:val="19"/>
-                <w:szCs w:val="19"/>
-                <w:lang w:val="x-none"/>
-              </w:rPr>
-              <w:t>}</w:t>
-            </w:r>
-            <w:r>
-              <w:rPr>
-                <w:rFonts w:ascii="Consolas" w:hAnsi="Consolas" w:cs="Consolas"/>
-                <w:color w:val="FF00FF"/>
-                <w:sz w:val="19"/>
-                <w:szCs w:val="19"/>
-                <w:lang w:val="x-none"/>
-              </w:rPr>
-              <w:t>Year</w:t>
-            </w:r>
-            <w:r>
-              <w:rPr>
-                <w:rFonts w:ascii="Consolas" w:hAnsi="Consolas" w:cs="Consolas"/>
-                <w:color w:val="808080"/>
-                <w:sz w:val="19"/>
-                <w:szCs w:val="19"/>
-                <w:lang w:val="x-none"/>
-              </w:rPr>
-              <w:t>(</w:t>
-            </w:r>
-            <w:proofErr w:type="spellStart"/>
-            <w:r>
-              <w:rPr>
-                <w:rFonts w:ascii="Consolas" w:hAnsi="Consolas" w:cs="Consolas"/>
-                <w:color w:val="000000"/>
-                <w:sz w:val="19"/>
-                <w:szCs w:val="19"/>
-                <w:lang w:val="x-none"/>
-              </w:rPr>
-              <w:t>ddate</w:t>
-            </w:r>
-            <w:proofErr w:type="spellEnd"/>
-            <w:r>
-              <w:rPr>
-                <w:rFonts w:ascii="Consolas" w:hAnsi="Consolas" w:cs="Consolas"/>
-                <w:color w:val="808080"/>
-                <w:sz w:val="19"/>
-                <w:szCs w:val="19"/>
-                <w:lang w:val="x-none"/>
-              </w:rPr>
-              <w:t>)</w:t>
-            </w:r>
-            <w:r>
-              <w:rPr>
-                <w:rFonts w:ascii="Consolas" w:hAnsi="Consolas" w:cs="Consolas"/>
-                <w:color w:val="000000"/>
-                <w:sz w:val="19"/>
-                <w:szCs w:val="19"/>
-                <w:lang w:val="x-none"/>
-              </w:rPr>
-              <w:t xml:space="preserve"> </w:t>
-            </w:r>
-            <w:r>
-              <w:rPr>
-                <w:rFonts w:ascii="Consolas" w:hAnsi="Consolas" w:cs="Consolas"/>
-                <w:color w:val="808080"/>
-                <w:sz w:val="19"/>
-                <w:szCs w:val="19"/>
-                <w:lang w:val="x-none"/>
-              </w:rPr>
-              <w:t>{</w:t>
-            </w:r>
-            <w:r>
-              <w:rPr>
-                <w:rFonts w:ascii="Consolas" w:hAnsi="Consolas" w:cs="Consolas"/>
-                <w:color w:val="000000"/>
-                <w:sz w:val="19"/>
-                <w:szCs w:val="19"/>
-                <w:lang w:val="x-none"/>
-              </w:rPr>
-              <w:t>endif</w:t>
-            </w:r>
-            <w:r>
-              <w:rPr>
-                <w:rFonts w:ascii="Consolas" w:hAnsi="Consolas" w:cs="Consolas"/>
-                <w:color w:val="808080"/>
-                <w:sz w:val="19"/>
-                <w:szCs w:val="19"/>
-                <w:lang w:val="x-none"/>
-              </w:rPr>
-              <w:t>}</w:t>
-            </w:r>
-            <w:r>
-              <w:rPr>
-                <w:rFonts w:ascii="Consolas" w:hAnsi="Consolas" w:cs="Consolas"/>
-                <w:color w:val="000000"/>
-                <w:sz w:val="19"/>
-                <w:szCs w:val="19"/>
-                <w:lang w:val="x-none"/>
-              </w:rPr>
-              <w:t xml:space="preserve"> TRN_901022_Year</w:t>
-            </w:r>
-            <w:r>
-              <w:rPr>
-                <w:rFonts w:ascii="Consolas" w:hAnsi="Consolas" w:cs="Consolas"/>
-                <w:color w:val="808080"/>
-                <w:sz w:val="19"/>
-                <w:szCs w:val="19"/>
-                <w:lang w:val="x-none"/>
-              </w:rPr>
-              <w:t>,</w:t>
-            </w:r>
-          </w:p>
-          <w:p>
-            <w:pPr>
-              <w:autoSpaceDE w:val="0"/>
-              <w:autoSpaceDN w:val="0"/>
-              <w:adjustRightInd w:val="0"/>
-              <w:spacing w:before="75" w:after="75" w:line="360" w:lineRule="auto"/>
-              <w:rPr>
-                <w:rFonts w:ascii="Consolas" w:hAnsi="Consolas" w:cs="Consolas"/>
-                <w:color w:val="808080"/>
-                <w:sz w:val="19"/>
-                <w:szCs w:val="19"/>
-                <w:lang w:val="x-none"/>
-              </w:rPr>
-            </w:pPr>
-            <w:r>
-              <w:rPr>
-                <w:rFonts w:ascii="Consolas" w:hAnsi="Consolas" w:cs="Consolas"/>
-                <w:color w:val="808080"/>
-                <w:sz w:val="19"/>
-                <w:szCs w:val="19"/>
-                <w:lang w:val="x-none"/>
-              </w:rPr>
-              <w:t>{</w:t>
-            </w:r>
-            <w:r>
-              <w:rPr>
-                <w:rFonts w:ascii="Consolas" w:hAnsi="Consolas" w:cs="Consolas"/>
-                <w:color w:val="0000FF"/>
-                <w:sz w:val="19"/>
-                <w:szCs w:val="19"/>
-                <w:lang w:val="x-none"/>
-              </w:rPr>
-              <w:t>if</w:t>
-            </w:r>
-            <w:r>
-              <w:rPr>
-                <w:rFonts w:ascii="Consolas" w:hAnsi="Consolas" w:cs="Consolas"/>
-                <w:color w:val="000000"/>
-                <w:sz w:val="19"/>
-                <w:szCs w:val="19"/>
-                <w:lang w:val="x-none"/>
-              </w:rPr>
-              <w:t xml:space="preserve"> </w:t>
-            </w:r>
-            <w:proofErr w:type="spellStart"/>
-            <w:r>
-              <w:rPr>
-                <w:rFonts w:ascii="Consolas" w:hAnsi="Consolas" w:cs="Consolas"/>
-                <w:color w:val="000000"/>
-                <w:sz w:val="19"/>
-                <w:szCs w:val="19"/>
-                <w:lang w:val="x-none"/>
-              </w:rPr>
-              <w:t>interbase</w:t>
-            </w:r>
-            <w:proofErr w:type="spellEnd"/>
-            <w:r>
-              <w:rPr>
-                <w:rFonts w:ascii="Consolas" w:hAnsi="Consolas" w:cs="Consolas"/>
-                <w:color w:val="808080"/>
-                <w:sz w:val="19"/>
-                <w:szCs w:val="19"/>
-                <w:lang w:val="x-none"/>
-              </w:rPr>
-              <w:t>}</w:t>
-            </w:r>
-            <w:r>
-              <w:rPr>
-                <w:rFonts w:ascii="Consolas" w:hAnsi="Consolas" w:cs="Consolas"/>
-                <w:color w:val="FF00FF"/>
-                <w:sz w:val="19"/>
-                <w:szCs w:val="19"/>
-                <w:lang w:val="x-none"/>
-              </w:rPr>
-              <w:t>Extract</w:t>
-            </w:r>
-            <w:r>
-              <w:rPr>
-                <w:rFonts w:ascii="Consolas" w:hAnsi="Consolas" w:cs="Consolas"/>
-                <w:color w:val="808080"/>
-                <w:sz w:val="19"/>
-                <w:szCs w:val="19"/>
-                <w:lang w:val="x-none"/>
-              </w:rPr>
-              <w:t>(</w:t>
-            </w:r>
-            <w:r>
-              <w:rPr>
-                <w:rFonts w:ascii="Consolas" w:hAnsi="Consolas" w:cs="Consolas"/>
-                <w:color w:val="FF00FF"/>
-                <w:sz w:val="19"/>
-                <w:szCs w:val="19"/>
-                <w:lang w:val="x-none"/>
-              </w:rPr>
-              <w:t>month</w:t>
-            </w:r>
-            <w:r>
-              <w:rPr>
-                <w:rFonts w:ascii="Consolas" w:hAnsi="Consolas" w:cs="Consolas"/>
-                <w:color w:val="000000"/>
-                <w:sz w:val="19"/>
-                <w:szCs w:val="19"/>
-                <w:lang w:val="x-none"/>
-              </w:rPr>
-              <w:t xml:space="preserve"> </w:t>
-            </w:r>
-            <w:r>
-              <w:rPr>
-                <w:rFonts w:ascii="Consolas" w:hAnsi="Consolas" w:cs="Consolas"/>
-                <w:color w:val="0000FF"/>
-                <w:sz w:val="19"/>
-                <w:szCs w:val="19"/>
-                <w:lang w:val="x-none"/>
-              </w:rPr>
-              <w:t>from</w:t>
-            </w:r>
-            <w:r>
-              <w:rPr>
-                <w:rFonts w:ascii="Consolas" w:hAnsi="Consolas" w:cs="Consolas"/>
-                <w:color w:val="000000"/>
-                <w:sz w:val="19"/>
-                <w:szCs w:val="19"/>
-                <w:lang w:val="x-none"/>
-              </w:rPr>
-              <w:t xml:space="preserve"> </w:t>
-            </w:r>
-            <w:proofErr w:type="spellStart"/>
-            <w:r>
-              <w:rPr>
-                <w:rFonts w:ascii="Consolas" w:hAnsi="Consolas" w:cs="Consolas"/>
-                <w:color w:val="000000"/>
-                <w:sz w:val="19"/>
-                <w:szCs w:val="19"/>
-                <w:lang w:val="x-none"/>
-              </w:rPr>
-              <w:t>ddate</w:t>
-            </w:r>
-            <w:proofErr w:type="spellEnd"/>
-            <w:r>
-              <w:rPr>
-                <w:rFonts w:ascii="Consolas" w:hAnsi="Consolas" w:cs="Consolas"/>
-                <w:color w:val="808080"/>
-                <w:sz w:val="19"/>
-                <w:szCs w:val="19"/>
-                <w:lang w:val="x-none"/>
-              </w:rPr>
-              <w:t>){</w:t>
-            </w:r>
-            <w:r>
-              <w:rPr>
-                <w:rFonts w:ascii="Consolas" w:hAnsi="Consolas" w:cs="Consolas"/>
-                <w:color w:val="0000FF"/>
-                <w:sz w:val="19"/>
-                <w:szCs w:val="19"/>
-                <w:lang w:val="x-none"/>
-              </w:rPr>
-              <w:t>else</w:t>
-            </w:r>
-            <w:r>
-              <w:rPr>
-                <w:rFonts w:ascii="Consolas" w:hAnsi="Consolas" w:cs="Consolas"/>
-                <w:color w:val="808080"/>
-                <w:sz w:val="19"/>
-                <w:szCs w:val="19"/>
-                <w:lang w:val="x-none"/>
-              </w:rPr>
-              <w:t>}</w:t>
-            </w:r>
-            <w:r>
-              <w:rPr>
-                <w:rFonts w:ascii="Consolas" w:hAnsi="Consolas" w:cs="Consolas"/>
-                <w:color w:val="FF00FF"/>
-                <w:sz w:val="19"/>
-                <w:szCs w:val="19"/>
-                <w:lang w:val="x-none"/>
-              </w:rPr>
-              <w:t>Month</w:t>
-            </w:r>
-            <w:r>
-              <w:rPr>
-                <w:rFonts w:ascii="Consolas" w:hAnsi="Consolas" w:cs="Consolas"/>
-                <w:color w:val="808080"/>
-                <w:sz w:val="19"/>
-                <w:szCs w:val="19"/>
-                <w:lang w:val="x-none"/>
-              </w:rPr>
-              <w:t>(</w:t>
-            </w:r>
-            <w:proofErr w:type="spellStart"/>
-            <w:r>
-              <w:rPr>
-                <w:rFonts w:ascii="Consolas" w:hAnsi="Consolas" w:cs="Consolas"/>
-                <w:color w:val="000000"/>
-                <w:sz w:val="19"/>
-                <w:szCs w:val="19"/>
-                <w:lang w:val="x-none"/>
-              </w:rPr>
-              <w:t>ddate</w:t>
-            </w:r>
-            <w:proofErr w:type="spellEnd"/>
-            <w:r>
-              <w:rPr>
-                <w:rFonts w:ascii="Consolas" w:hAnsi="Consolas" w:cs="Consolas"/>
-                <w:color w:val="808080"/>
-                <w:sz w:val="19"/>
-                <w:szCs w:val="19"/>
-                <w:lang w:val="x-none"/>
-              </w:rPr>
-              <w:t>)</w:t>
-            </w:r>
-            <w:r>
-              <w:rPr>
-                <w:rFonts w:ascii="Consolas" w:hAnsi="Consolas" w:cs="Consolas"/>
-                <w:color w:val="000000"/>
-                <w:sz w:val="19"/>
-                <w:szCs w:val="19"/>
-                <w:lang w:val="x-none"/>
-              </w:rPr>
-              <w:t xml:space="preserve"> </w:t>
-            </w:r>
-            <w:r>
-              <w:rPr>
-                <w:rFonts w:ascii="Consolas" w:hAnsi="Consolas" w:cs="Consolas"/>
-                <w:color w:val="808080"/>
-                <w:sz w:val="19"/>
-                <w:szCs w:val="19"/>
-                <w:lang w:val="x-none"/>
-              </w:rPr>
-              <w:t>{</w:t>
-            </w:r>
-            <w:r>
-              <w:rPr>
-                <w:rFonts w:ascii="Consolas" w:hAnsi="Consolas" w:cs="Consolas"/>
-                <w:color w:val="000000"/>
-                <w:sz w:val="19"/>
-                <w:szCs w:val="19"/>
-                <w:lang w:val="x-none"/>
-              </w:rPr>
-              <w:t>endif</w:t>
-            </w:r>
-            <w:r>
-              <w:rPr>
-                <w:rFonts w:ascii="Consolas" w:hAnsi="Consolas" w:cs="Consolas"/>
-                <w:color w:val="808080"/>
-                <w:sz w:val="19"/>
-                <w:szCs w:val="19"/>
-                <w:lang w:val="x-none"/>
-              </w:rPr>
-              <w:t>}</w:t>
-            </w:r>
-            <w:r>
-              <w:rPr>
-                <w:rFonts w:ascii="Consolas" w:hAnsi="Consolas" w:cs="Consolas"/>
-                <w:color w:val="000000"/>
-                <w:sz w:val="19"/>
-                <w:szCs w:val="19"/>
-                <w:lang w:val="x-none"/>
-              </w:rPr>
-              <w:t xml:space="preserve"> TRN_901019_MONTH </w:t>
-            </w:r>
-            <w:r>
-              <w:rPr>
-                <w:rFonts w:ascii="Consolas" w:hAnsi="Consolas" w:cs="Consolas"/>
-                <w:color w:val="808080"/>
-                <w:sz w:val="19"/>
-                <w:szCs w:val="19"/>
-                <w:lang w:val="x-none"/>
-              </w:rPr>
-              <w:t>,</w:t>
-            </w:r>
-          </w:p>
-          <w:p>
-            <w:pPr>
-              <w:autoSpaceDE w:val="0"/>
-              <w:autoSpaceDN w:val="0"/>
-              <w:adjustRightInd w:val="0"/>
-              <w:spacing w:before="75" w:after="75" w:line="360" w:lineRule="auto"/>
-              <w:rPr>
-                <w:rFonts w:ascii="Consolas" w:hAnsi="Consolas" w:cs="Consolas"/>
-                <w:color w:val="808080"/>
-                <w:sz w:val="19"/>
-                <w:szCs w:val="19"/>
-                <w:lang w:val="x-none"/>
-              </w:rPr>
-            </w:pPr>
-            <w:r>
-              <w:rPr>
-                <w:rFonts w:ascii="Consolas" w:hAnsi="Consolas" w:cs="Consolas"/>
-                <w:color w:val="000000"/>
-                <w:sz w:val="19"/>
-                <w:szCs w:val="19"/>
-                <w:lang w:val="x-none"/>
-              </w:rPr>
-              <w:t xml:space="preserve"> </w:t>
-            </w:r>
-            <w:r>
-              <w:rPr>
-                <w:rFonts w:ascii="Consolas" w:hAnsi="Consolas" w:cs="Consolas"/>
-                <w:color w:val="FF00FF"/>
-                <w:sz w:val="19"/>
-                <w:szCs w:val="19"/>
-                <w:lang w:val="x-none"/>
-              </w:rPr>
-              <w:t>sum</w:t>
-            </w:r>
-            <w:r>
-              <w:rPr>
-                <w:rFonts w:ascii="Consolas" w:hAnsi="Consolas" w:cs="Consolas"/>
-                <w:color w:val="808080"/>
-                <w:sz w:val="19"/>
-                <w:szCs w:val="19"/>
-                <w:lang w:val="x-none"/>
-              </w:rPr>
-              <w:t>(</w:t>
-            </w:r>
-            <w:proofErr w:type="spellStart"/>
-            <w:r>
-              <w:rPr>
-                <w:rFonts w:ascii="Consolas" w:hAnsi="Consolas" w:cs="Consolas"/>
-                <w:color w:val="000000"/>
-                <w:sz w:val="19"/>
-                <w:szCs w:val="19"/>
-                <w:lang w:val="x-none"/>
-              </w:rPr>
-              <w:t>fdocamount</w:t>
-            </w:r>
-            <w:proofErr w:type="spellEnd"/>
-            <w:r>
-              <w:rPr>
-                <w:rFonts w:ascii="Consolas" w:hAnsi="Consolas" w:cs="Consolas"/>
-                <w:color w:val="808080"/>
-                <w:sz w:val="19"/>
-                <w:szCs w:val="19"/>
-                <w:lang w:val="x-none"/>
-              </w:rPr>
-              <w:t>)</w:t>
-            </w:r>
-            <w:r>
-              <w:rPr>
-                <w:rFonts w:ascii="Consolas" w:hAnsi="Consolas" w:cs="Consolas"/>
-                <w:color w:val="000000"/>
-                <w:sz w:val="19"/>
-                <w:szCs w:val="19"/>
-                <w:lang w:val="x-none"/>
-              </w:rPr>
-              <w:t xml:space="preserve"> TRN_1866_IncAmt</w:t>
-            </w:r>
-            <w:r>
-              <w:rPr>
-                <w:rFonts w:ascii="Consolas" w:hAnsi="Consolas" w:cs="Consolas"/>
-                <w:color w:val="808080"/>
-                <w:sz w:val="19"/>
-                <w:szCs w:val="19"/>
-                <w:lang w:val="x-none"/>
-              </w:rPr>
-              <w:t>,</w:t>
-            </w:r>
-          </w:p>
-          <w:p>
-            <w:pPr>
-              <w:autoSpaceDE w:val="0"/>
-              <w:autoSpaceDN w:val="0"/>
-              <w:adjustRightInd w:val="0"/>
-              <w:spacing w:before="75" w:after="75" w:line="360" w:lineRule="auto"/>
-              <w:rPr>
-                <w:rFonts w:ascii="Consolas" w:hAnsi="Consolas" w:cs="Consolas"/>
-                <w:color w:val="808080"/>
-                <w:sz w:val="19"/>
-                <w:szCs w:val="19"/>
-                <w:lang w:val="x-none"/>
-              </w:rPr>
-            </w:pPr>
-            <w:r>
-              <w:rPr>
-                <w:rFonts w:ascii="Consolas" w:hAnsi="Consolas" w:cs="Consolas"/>
-                <w:color w:val="000000"/>
-                <w:sz w:val="19"/>
-                <w:szCs w:val="19"/>
-                <w:lang w:val="x-none"/>
-              </w:rPr>
-              <w:t xml:space="preserve"> </w:t>
-            </w:r>
-            <w:r>
-              <w:rPr>
-                <w:rFonts w:ascii="Consolas" w:hAnsi="Consolas" w:cs="Consolas"/>
-                <w:color w:val="FF00FF"/>
-                <w:sz w:val="19"/>
-                <w:szCs w:val="19"/>
-                <w:lang w:val="x-none"/>
-              </w:rPr>
-              <w:t>sum</w:t>
-            </w:r>
-            <w:r>
-              <w:rPr>
-                <w:rFonts w:ascii="Consolas" w:hAnsi="Consolas" w:cs="Consolas"/>
-                <w:color w:val="808080"/>
-                <w:sz w:val="19"/>
-                <w:szCs w:val="19"/>
-                <w:lang w:val="x-none"/>
-              </w:rPr>
-              <w:t>(</w:t>
-            </w:r>
-            <w:r>
-              <w:rPr>
-                <w:rFonts w:ascii="Consolas" w:hAnsi="Consolas" w:cs="Consolas"/>
-                <w:color w:val="000000"/>
-                <w:sz w:val="19"/>
-                <w:szCs w:val="19"/>
-                <w:lang w:val="x-none"/>
-              </w:rPr>
-              <w:t>FTAXAMOUNT</w:t>
-            </w:r>
-            <w:r>
-              <w:rPr>
-                <w:rFonts w:ascii="Consolas" w:hAnsi="Consolas" w:cs="Consolas"/>
-                <w:color w:val="808080"/>
-                <w:sz w:val="19"/>
-                <w:szCs w:val="19"/>
-                <w:lang w:val="x-none"/>
-              </w:rPr>
-              <w:t>)</w:t>
-            </w:r>
-            <w:r>
-              <w:rPr>
-                <w:rFonts w:ascii="Consolas" w:hAnsi="Consolas" w:cs="Consolas"/>
-                <w:color w:val="000000"/>
-                <w:sz w:val="19"/>
-                <w:szCs w:val="19"/>
-                <w:lang w:val="x-none"/>
-              </w:rPr>
-              <w:t xml:space="preserve"> TRN_1138_TaxAmt</w:t>
-            </w:r>
-            <w:r>
-              <w:rPr>
-                <w:rFonts w:ascii="Consolas" w:hAnsi="Consolas" w:cs="Consolas"/>
-                <w:color w:val="808080"/>
-                <w:sz w:val="19"/>
-                <w:szCs w:val="19"/>
-                <w:lang w:val="x-none"/>
-              </w:rPr>
-              <w:t>,</w:t>
-            </w:r>
-          </w:p>
-          <w:p>
-            <w:pPr>
-              <w:autoSpaceDE w:val="0"/>
-              <w:autoSpaceDN w:val="0"/>
-              <w:adjustRightInd w:val="0"/>
-              <w:spacing w:before="75" w:after="75" w:line="360" w:lineRule="auto"/>
-              <w:rPr>
-                <w:rFonts w:ascii="Consolas" w:hAnsi="Consolas" w:cs="Consolas"/>
-                <w:color w:val="000000"/>
-                <w:sz w:val="19"/>
-                <w:szCs w:val="19"/>
-                <w:lang w:val="x-none"/>
-              </w:rPr>
-            </w:pPr>
-            <w:r>
-              <w:rPr>
-                <w:rFonts w:ascii="Consolas" w:hAnsi="Consolas" w:cs="Consolas"/>
-                <w:color w:val="000000"/>
-                <w:sz w:val="19"/>
-                <w:szCs w:val="19"/>
-                <w:lang w:val="x-none"/>
-              </w:rPr>
-              <w:t xml:space="preserve"> </w:t>
-            </w:r>
-            <w:r>
-              <w:rPr>
-                <w:rFonts w:ascii="Consolas" w:hAnsi="Consolas" w:cs="Consolas"/>
-                <w:color w:val="FF00FF"/>
-                <w:sz w:val="19"/>
-                <w:szCs w:val="19"/>
-                <w:lang w:val="x-none"/>
-              </w:rPr>
-              <w:t>sum</w:t>
-            </w:r>
-            <w:r>
-              <w:rPr>
-                <w:rFonts w:ascii="Consolas" w:hAnsi="Consolas" w:cs="Consolas"/>
-                <w:color w:val="808080"/>
-                <w:sz w:val="19"/>
-                <w:szCs w:val="19"/>
-                <w:lang w:val="x-none"/>
-              </w:rPr>
-              <w:t>(</w:t>
-            </w:r>
-            <w:proofErr w:type="spellStart"/>
-            <w:r>
-              <w:rPr>
-                <w:rFonts w:ascii="Consolas" w:hAnsi="Consolas" w:cs="Consolas"/>
-                <w:color w:val="000000"/>
-                <w:sz w:val="19"/>
-                <w:szCs w:val="19"/>
-                <w:lang w:val="x-none"/>
-              </w:rPr>
-              <w:t>fdocamount</w:t>
-            </w:r>
-            <w:proofErr w:type="spellEnd"/>
-            <w:r>
-              <w:rPr>
-                <w:rFonts w:ascii="Consolas" w:hAnsi="Consolas" w:cs="Consolas"/>
-                <w:color w:val="808080"/>
-                <w:sz w:val="19"/>
-                <w:szCs w:val="19"/>
-                <w:lang w:val="x-none"/>
-              </w:rPr>
-              <w:t>-</w:t>
-            </w:r>
-            <w:r>
-              <w:rPr>
-                <w:rFonts w:ascii="Consolas" w:hAnsi="Consolas" w:cs="Consolas"/>
-                <w:color w:val="000000"/>
-                <w:sz w:val="19"/>
-                <w:szCs w:val="19"/>
-                <w:lang w:val="x-none"/>
-              </w:rPr>
-              <w:t>FTAXAMOUNT</w:t>
-            </w:r>
-            <w:r>
-              <w:rPr>
-                <w:rFonts w:ascii="Consolas" w:hAnsi="Consolas" w:cs="Consolas"/>
-                <w:color w:val="808080"/>
-                <w:sz w:val="19"/>
-                <w:szCs w:val="19"/>
-                <w:lang w:val="x-none"/>
-              </w:rPr>
-              <w:t>)</w:t>
-            </w:r>
-            <w:r>
-              <w:rPr>
-                <w:rFonts w:ascii="Consolas" w:hAnsi="Consolas" w:cs="Consolas"/>
-                <w:color w:val="000000"/>
-                <w:sz w:val="19"/>
-                <w:szCs w:val="19"/>
-                <w:lang w:val="x-none"/>
-              </w:rPr>
-              <w:t xml:space="preserve"> TRN_1200_ExcAmt  </w:t>
-            </w:r>
-          </w:p>
-          <w:p>
-            <w:pPr>
-              <w:autoSpaceDE w:val="0"/>
-              <w:autoSpaceDN w:val="0"/>
-              <w:adjustRightInd w:val="0"/>
-              <w:spacing w:before="75" w:after="75" w:line="360" w:lineRule="auto"/>
-              <w:rPr>
-                <w:rFonts w:ascii="Consolas" w:hAnsi="Consolas" w:cs="Consolas"/>
-                <w:color w:val="000000"/>
-                <w:sz w:val="19"/>
-                <w:szCs w:val="19"/>
-                <w:lang w:val="x-none"/>
-              </w:rPr>
-            </w:pPr>
-            <w:r>
-              <w:rPr>
-                <w:rFonts w:ascii="Consolas" w:hAnsi="Consolas" w:cs="Consolas"/>
-                <w:color w:val="000000"/>
-                <w:sz w:val="19"/>
-                <w:szCs w:val="19"/>
-                <w:lang w:val="x-none"/>
-              </w:rPr>
-              <w:t xml:space="preserve"> </w:t>
-            </w:r>
-            <w:r>
-              <w:rPr>
-                <w:rFonts w:ascii="Consolas" w:hAnsi="Consolas" w:cs="Consolas"/>
-                <w:color w:val="0000FF"/>
-                <w:sz w:val="19"/>
-                <w:szCs w:val="19"/>
-                <w:lang w:val="x-none"/>
-              </w:rPr>
-              <w:t>from</w:t>
-            </w:r>
-            <w:r>
-              <w:rPr>
-                <w:rFonts w:ascii="Consolas" w:hAnsi="Consolas" w:cs="Consolas"/>
-                <w:color w:val="000000"/>
-                <w:sz w:val="19"/>
-                <w:szCs w:val="19"/>
-                <w:lang w:val="x-none"/>
-              </w:rPr>
-              <w:t xml:space="preserve"> </w:t>
-            </w:r>
-            <w:proofErr w:type="spellStart"/>
-            <w:r>
-              <w:rPr>
-                <w:rFonts w:ascii="Consolas" w:hAnsi="Consolas" w:cs="Consolas"/>
-                <w:color w:val="000000"/>
-                <w:sz w:val="19"/>
-                <w:szCs w:val="19"/>
-                <w:lang w:val="x-none"/>
-              </w:rPr>
-              <w:t>dochead</w:t>
-            </w:r>
-            <w:proofErr w:type="spellEnd"/>
-            <w:r>
-              <w:rPr>
-                <w:rFonts w:ascii="Consolas" w:hAnsi="Consolas" w:cs="Consolas"/>
-                <w:color w:val="000000"/>
-                <w:sz w:val="19"/>
-                <w:szCs w:val="19"/>
-                <w:lang w:val="x-none"/>
-              </w:rPr>
-              <w:t xml:space="preserve"> </w:t>
-            </w:r>
-            <w:r>
-              <w:rPr>
-                <w:rFonts w:ascii="Consolas" w:hAnsi="Consolas" w:cs="Consolas"/>
-                <w:color w:val="0000FF"/>
-                <w:sz w:val="19"/>
-                <w:szCs w:val="19"/>
-                <w:lang w:val="x-none"/>
-              </w:rPr>
-              <w:t>where</w:t>
-            </w:r>
-            <w:r>
-              <w:rPr>
-                <w:rFonts w:ascii="Consolas" w:hAnsi="Consolas" w:cs="Consolas"/>
-                <w:color w:val="000000"/>
-                <w:sz w:val="19"/>
-                <w:szCs w:val="19"/>
-                <w:lang w:val="x-none"/>
-              </w:rPr>
-              <w:t xml:space="preserve"> </w:t>
-            </w:r>
-          </w:p>
-          <w:p>
-            <w:pPr>
-              <w:autoSpaceDE w:val="0"/>
-              <w:autoSpaceDN w:val="0"/>
-              <w:adjustRightInd w:val="0"/>
-              <w:spacing w:before="75" w:after="75" w:line="360" w:lineRule="auto"/>
-              <w:rPr>
-                <w:rFonts w:ascii="Consolas" w:hAnsi="Consolas" w:cs="Consolas"/>
-                <w:color w:val="808080"/>
-                <w:sz w:val="19"/>
-                <w:szCs w:val="19"/>
-                <w:lang w:val="x-none"/>
-              </w:rPr>
-            </w:pPr>
-            <w:r>
-              <w:rPr>
-                <w:rFonts w:ascii="Consolas" w:hAnsi="Consolas" w:cs="Consolas"/>
-                <w:color w:val="808080"/>
-                <w:sz w:val="19"/>
-                <w:szCs w:val="19"/>
-                <w:lang w:val="x-none"/>
-              </w:rPr>
-              <w:t>&lt;</w:t>
-            </w:r>
-            <w:r>
-              <w:rPr>
-                <w:rFonts w:ascii="Consolas" w:hAnsi="Consolas" w:cs="Consolas"/>
-                <w:color w:val="000000"/>
-                <w:sz w:val="19"/>
-                <w:szCs w:val="19"/>
-                <w:lang w:val="x-none"/>
-              </w:rPr>
-              <w:t>@DDATE@</w:t>
-            </w:r>
-            <w:r>
-              <w:rPr>
-                <w:rFonts w:ascii="Consolas" w:hAnsi="Consolas" w:cs="Consolas"/>
-                <w:color w:val="808080"/>
-                <w:sz w:val="19"/>
-                <w:szCs w:val="19"/>
-                <w:lang w:val="x-none"/>
-              </w:rPr>
-              <w:t>&gt;</w:t>
-            </w:r>
-          </w:p>
-          <w:p>
-            <w:pPr>
-              <w:autoSpaceDE w:val="0"/>
-              <w:autoSpaceDN w:val="0"/>
-              <w:adjustRightInd w:val="0"/>
-              <w:spacing w:before="75" w:after="75" w:line="360" w:lineRule="auto"/>
-              <w:rPr>
-                <w:rFonts w:ascii="Consolas" w:hAnsi="Consolas" w:cs="Consolas"/>
-                <w:color w:val="808080"/>
-                <w:sz w:val="19"/>
-                <w:szCs w:val="19"/>
-                <w:lang w:val="x-none"/>
-              </w:rPr>
-            </w:pPr>
-            <w:r>
-              <w:rPr>
-                <w:rFonts w:ascii="Consolas" w:hAnsi="Consolas" w:cs="Consolas"/>
-                <w:color w:val="0000FF"/>
-                <w:sz w:val="19"/>
-                <w:szCs w:val="19"/>
-                <w:lang w:val="x-none"/>
-              </w:rPr>
-              <w:t>group</w:t>
-            </w:r>
-            <w:r>
-              <w:rPr>
-                <w:rFonts w:ascii="Consolas" w:hAnsi="Consolas" w:cs="Consolas"/>
-                <w:color w:val="000000"/>
-                <w:sz w:val="19"/>
-                <w:szCs w:val="19"/>
-                <w:lang w:val="x-none"/>
-              </w:rPr>
-              <w:t xml:space="preserve"> </w:t>
-            </w:r>
-            <w:r>
-              <w:rPr>
-                <w:rFonts w:ascii="Consolas" w:hAnsi="Consolas" w:cs="Consolas"/>
-                <w:color w:val="0000FF"/>
-                <w:sz w:val="19"/>
-                <w:szCs w:val="19"/>
-                <w:lang w:val="x-none"/>
-              </w:rPr>
-              <w:t>by</w:t>
-            </w:r>
-            <w:r>
-              <w:rPr>
-                <w:rFonts w:ascii="Consolas" w:hAnsi="Consolas" w:cs="Consolas"/>
-                <w:color w:val="000000"/>
-                <w:sz w:val="19"/>
-                <w:szCs w:val="19"/>
-                <w:lang w:val="x-none"/>
-              </w:rPr>
-              <w:t xml:space="preserve"> </w:t>
-            </w:r>
-            <w:r>
-              <w:rPr>
-                <w:rFonts w:ascii="Consolas" w:hAnsi="Consolas" w:cs="Consolas"/>
-                <w:color w:val="808080"/>
-                <w:sz w:val="19"/>
-                <w:szCs w:val="19"/>
-                <w:lang w:val="x-none"/>
-              </w:rPr>
-              <w:t>{</w:t>
-            </w:r>
-            <w:r>
-              <w:rPr>
-                <w:rFonts w:ascii="Consolas" w:hAnsi="Consolas" w:cs="Consolas"/>
-                <w:color w:val="0000FF"/>
-                <w:sz w:val="19"/>
-                <w:szCs w:val="19"/>
-                <w:lang w:val="x-none"/>
-              </w:rPr>
-              <w:t>if</w:t>
-            </w:r>
-            <w:r>
-              <w:rPr>
-                <w:rFonts w:ascii="Consolas" w:hAnsi="Consolas" w:cs="Consolas"/>
-                <w:color w:val="000000"/>
-                <w:sz w:val="19"/>
-                <w:szCs w:val="19"/>
-                <w:lang w:val="x-none"/>
-              </w:rPr>
-              <w:t xml:space="preserve"> </w:t>
-            </w:r>
-            <w:proofErr w:type="spellStart"/>
-            <w:r>
-              <w:rPr>
-                <w:rFonts w:ascii="Consolas" w:hAnsi="Consolas" w:cs="Consolas"/>
-                <w:color w:val="000000"/>
-                <w:sz w:val="19"/>
-                <w:szCs w:val="19"/>
-                <w:lang w:val="x-none"/>
-              </w:rPr>
-              <w:t>interbase</w:t>
-            </w:r>
-            <w:proofErr w:type="spellEnd"/>
-            <w:r>
-              <w:rPr>
-                <w:rFonts w:ascii="Consolas" w:hAnsi="Consolas" w:cs="Consolas"/>
-                <w:color w:val="808080"/>
-                <w:sz w:val="19"/>
-                <w:szCs w:val="19"/>
-                <w:lang w:val="x-none"/>
-              </w:rPr>
-              <w:t>}</w:t>
-            </w:r>
-            <w:r>
-              <w:rPr>
-                <w:rFonts w:ascii="Consolas" w:hAnsi="Consolas" w:cs="Consolas"/>
-                <w:color w:val="FF00FF"/>
-                <w:sz w:val="19"/>
-                <w:szCs w:val="19"/>
-                <w:lang w:val="x-none"/>
-              </w:rPr>
-              <w:t>Extract</w:t>
-            </w:r>
-            <w:r>
-              <w:rPr>
-                <w:rFonts w:ascii="Consolas" w:hAnsi="Consolas" w:cs="Consolas"/>
-                <w:color w:val="808080"/>
-                <w:sz w:val="19"/>
-                <w:szCs w:val="19"/>
-                <w:lang w:val="x-none"/>
-              </w:rPr>
-              <w:t>(</w:t>
-            </w:r>
-            <w:r>
-              <w:rPr>
-                <w:rFonts w:ascii="Consolas" w:hAnsi="Consolas" w:cs="Consolas"/>
-                <w:color w:val="FF00FF"/>
-                <w:sz w:val="19"/>
-                <w:szCs w:val="19"/>
-                <w:lang w:val="x-none"/>
-              </w:rPr>
-              <w:t>year</w:t>
-            </w:r>
-            <w:r>
-              <w:rPr>
-                <w:rFonts w:ascii="Consolas" w:hAnsi="Consolas" w:cs="Consolas"/>
-                <w:color w:val="000000"/>
-                <w:sz w:val="19"/>
-                <w:szCs w:val="19"/>
-                <w:lang w:val="x-none"/>
-              </w:rPr>
-              <w:t xml:space="preserve"> </w:t>
-            </w:r>
-            <w:r>
-              <w:rPr>
-                <w:rFonts w:ascii="Consolas" w:hAnsi="Consolas" w:cs="Consolas"/>
-                <w:color w:val="0000FF"/>
-                <w:sz w:val="19"/>
-                <w:szCs w:val="19"/>
-                <w:lang w:val="x-none"/>
-              </w:rPr>
-              <w:t>from</w:t>
-            </w:r>
-            <w:r>
-              <w:rPr>
-                <w:rFonts w:ascii="Consolas" w:hAnsi="Consolas" w:cs="Consolas"/>
-                <w:color w:val="000000"/>
-                <w:sz w:val="19"/>
-                <w:szCs w:val="19"/>
-                <w:lang w:val="x-none"/>
-              </w:rPr>
-              <w:t xml:space="preserve"> </w:t>
-            </w:r>
-            <w:proofErr w:type="spellStart"/>
-            <w:r>
-              <w:rPr>
-                <w:rFonts w:ascii="Consolas" w:hAnsi="Consolas" w:cs="Consolas"/>
-                <w:color w:val="000000"/>
-                <w:sz w:val="19"/>
-                <w:szCs w:val="19"/>
-                <w:lang w:val="x-none"/>
-              </w:rPr>
-              <w:t>ddate</w:t>
-            </w:r>
-            <w:proofErr w:type="spellEnd"/>
-            <w:r>
-              <w:rPr>
-                <w:rFonts w:ascii="Consolas" w:hAnsi="Consolas" w:cs="Consolas"/>
-                <w:color w:val="808080"/>
-                <w:sz w:val="19"/>
-                <w:szCs w:val="19"/>
-                <w:lang w:val="x-none"/>
-              </w:rPr>
-              <w:t>),</w:t>
-            </w:r>
-            <w:r>
-              <w:rPr>
-                <w:rFonts w:ascii="Consolas" w:hAnsi="Consolas" w:cs="Consolas"/>
-                <w:color w:val="FF00FF"/>
-                <w:sz w:val="19"/>
-                <w:szCs w:val="19"/>
-                <w:lang w:val="x-none"/>
-              </w:rPr>
-              <w:t>Extract</w:t>
-            </w:r>
-            <w:r>
-              <w:rPr>
-                <w:rFonts w:ascii="Consolas" w:hAnsi="Consolas" w:cs="Consolas"/>
-                <w:color w:val="808080"/>
-                <w:sz w:val="19"/>
-                <w:szCs w:val="19"/>
-                <w:shd w:val="clear" w:color="auto" w:fill="FFFF00"/>
-                <w:lang w:val="x-none"/>
-              </w:rPr>
-              <w:t>(</w:t>
-            </w:r>
-            <w:r>
-              <w:rPr>
-                <w:rFonts w:ascii="Consolas" w:hAnsi="Consolas" w:cs="Consolas"/>
-                <w:color w:val="FF00FF"/>
-                <w:sz w:val="19"/>
-                <w:szCs w:val="19"/>
-                <w:shd w:val="clear" w:color="auto" w:fill="FFFF00"/>
-                <w:lang w:val="x-none"/>
-              </w:rPr>
-              <w:t>month</w:t>
-            </w:r>
-            <w:r>
-              <w:rPr>
-                <w:rFonts w:ascii="Consolas" w:hAnsi="Consolas" w:cs="Consolas"/>
-                <w:color w:val="000000"/>
-                <w:sz w:val="19"/>
-                <w:szCs w:val="19"/>
-                <w:shd w:val="clear" w:color="auto" w:fill="FFFF00"/>
-                <w:lang w:val="x-none"/>
-              </w:rPr>
-              <w:t xml:space="preserve"> </w:t>
-            </w:r>
-            <w:r>
-              <w:rPr>
-                <w:rFonts w:ascii="Consolas" w:hAnsi="Consolas" w:cs="Consolas"/>
-                <w:color w:val="0000FF"/>
-                <w:sz w:val="19"/>
-                <w:szCs w:val="19"/>
-                <w:shd w:val="clear" w:color="auto" w:fill="FFFF00"/>
-                <w:lang w:val="x-none"/>
-              </w:rPr>
-              <w:t>from</w:t>
-            </w:r>
-            <w:r>
-              <w:rPr>
-                <w:rFonts w:ascii="Consolas" w:hAnsi="Consolas" w:cs="Consolas"/>
-                <w:color w:val="000000"/>
-                <w:sz w:val="19"/>
-                <w:szCs w:val="19"/>
-                <w:shd w:val="clear" w:color="auto" w:fill="FFFF00"/>
-                <w:lang w:val="x-none"/>
-              </w:rPr>
-              <w:t xml:space="preserve"> </w:t>
-            </w:r>
-            <w:proofErr w:type="spellStart"/>
-            <w:r>
-              <w:rPr>
-                <w:rFonts w:ascii="Consolas" w:hAnsi="Consolas" w:cs="Consolas"/>
-                <w:color w:val="000000"/>
-                <w:sz w:val="19"/>
-                <w:szCs w:val="19"/>
-                <w:shd w:val="clear" w:color="auto" w:fill="FFFF00"/>
-                <w:lang w:val="x-none"/>
-              </w:rPr>
-              <w:t>ddate</w:t>
-            </w:r>
-            <w:proofErr w:type="spellEnd"/>
-            <w:r>
-              <w:rPr>
-                <w:rFonts w:ascii="Consolas" w:hAnsi="Consolas" w:cs="Consolas"/>
-                <w:color w:val="808080"/>
-                <w:sz w:val="19"/>
-                <w:szCs w:val="19"/>
-                <w:shd w:val="clear" w:color="auto" w:fill="FFFF00"/>
-                <w:lang w:val="x-none"/>
-              </w:rPr>
-              <w:t>)</w:t>
-            </w:r>
-            <w:r>
-              <w:rPr>
-                <w:rFonts w:ascii="Consolas" w:hAnsi="Consolas" w:cs="Consolas"/>
-                <w:color w:val="808080"/>
-                <w:sz w:val="19"/>
-                <w:szCs w:val="19"/>
-                <w:lang w:val="x-none"/>
-              </w:rPr>
-              <w:t>{</w:t>
-            </w:r>
-            <w:r>
-              <w:rPr>
-                <w:rFonts w:ascii="Consolas" w:hAnsi="Consolas" w:cs="Consolas"/>
-                <w:color w:val="0000FF"/>
-                <w:sz w:val="19"/>
-                <w:szCs w:val="19"/>
-                <w:lang w:val="x-none"/>
-              </w:rPr>
-              <w:t>else</w:t>
-            </w:r>
-            <w:r>
-              <w:rPr>
-                <w:rFonts w:ascii="Consolas" w:hAnsi="Consolas" w:cs="Consolas"/>
-                <w:color w:val="808080"/>
-                <w:sz w:val="19"/>
-                <w:szCs w:val="19"/>
-                <w:lang w:val="x-none"/>
-              </w:rPr>
-              <w:t>}</w:t>
-            </w:r>
-            <w:r>
-              <w:rPr>
-                <w:rFonts w:ascii="Consolas" w:hAnsi="Consolas" w:cs="Consolas"/>
-                <w:color w:val="FF00FF"/>
-                <w:sz w:val="19"/>
-                <w:szCs w:val="19"/>
-                <w:lang w:val="x-none"/>
-              </w:rPr>
-              <w:t>Year</w:t>
-            </w:r>
-            <w:r>
-              <w:rPr>
-                <w:rFonts w:ascii="Consolas" w:hAnsi="Consolas" w:cs="Consolas"/>
-                <w:color w:val="808080"/>
-                <w:sz w:val="19"/>
-                <w:szCs w:val="19"/>
-                <w:lang w:val="x-none"/>
-              </w:rPr>
-              <w:t>(</w:t>
-            </w:r>
-            <w:proofErr w:type="spellStart"/>
-            <w:r>
-              <w:rPr>
-                <w:rFonts w:ascii="Consolas" w:hAnsi="Consolas" w:cs="Consolas"/>
-                <w:color w:val="000000"/>
-                <w:sz w:val="19"/>
-                <w:szCs w:val="19"/>
-                <w:lang w:val="x-none"/>
-              </w:rPr>
-              <w:t>ddate</w:t>
-            </w:r>
-            <w:proofErr w:type="spellEnd"/>
-            <w:r>
-              <w:rPr>
-                <w:rFonts w:ascii="Consolas" w:hAnsi="Consolas" w:cs="Consolas"/>
-                <w:color w:val="808080"/>
-                <w:sz w:val="19"/>
-                <w:szCs w:val="19"/>
-                <w:lang w:val="x-none"/>
-              </w:rPr>
-              <w:t>),</w:t>
-            </w:r>
-            <w:r>
-              <w:rPr>
-                <w:rFonts w:ascii="Consolas" w:hAnsi="Consolas" w:cs="Consolas"/>
-                <w:color w:val="FF00FF"/>
-                <w:sz w:val="19"/>
-                <w:szCs w:val="19"/>
-                <w:lang w:val="x-none"/>
-              </w:rPr>
-              <w:t>Month</w:t>
-            </w:r>
-            <w:r>
-              <w:rPr>
-                <w:rFonts w:ascii="Consolas" w:hAnsi="Consolas" w:cs="Consolas"/>
-                <w:color w:val="808080"/>
-                <w:sz w:val="19"/>
-                <w:szCs w:val="19"/>
-                <w:lang w:val="x-none"/>
-              </w:rPr>
-              <w:t>(</w:t>
-            </w:r>
-            <w:proofErr w:type="spellStart"/>
-            <w:r>
-              <w:rPr>
-                <w:rFonts w:ascii="Consolas" w:hAnsi="Consolas" w:cs="Consolas"/>
-                <w:color w:val="000000"/>
-                <w:sz w:val="19"/>
-                <w:szCs w:val="19"/>
-                <w:lang w:val="x-none"/>
-              </w:rPr>
-              <w:t>ddate</w:t>
-            </w:r>
-            <w:proofErr w:type="spellEnd"/>
-            <w:r>
-              <w:rPr>
-                <w:rFonts w:ascii="Consolas" w:hAnsi="Consolas" w:cs="Consolas"/>
-                <w:color w:val="808080"/>
-                <w:sz w:val="19"/>
-                <w:szCs w:val="19"/>
-                <w:lang w:val="x-none"/>
-              </w:rPr>
-              <w:t>)</w:t>
-            </w:r>
-            <w:r>
-              <w:rPr>
-                <w:rFonts w:ascii="Consolas" w:hAnsi="Consolas" w:cs="Consolas"/>
-                <w:color w:val="000000"/>
-                <w:sz w:val="19"/>
-                <w:szCs w:val="19"/>
-                <w:lang w:val="x-none"/>
-              </w:rPr>
-              <w:t xml:space="preserve"> </w:t>
-            </w:r>
-            <w:r>
-              <w:rPr>
-                <w:rFonts w:ascii="Consolas" w:hAnsi="Consolas" w:cs="Consolas"/>
-                <w:color w:val="808080"/>
-                <w:sz w:val="19"/>
-                <w:szCs w:val="19"/>
-                <w:lang w:val="x-none"/>
-              </w:rPr>
-              <w:t>{</w:t>
-            </w:r>
-            <w:r>
-              <w:rPr>
-                <w:rFonts w:ascii="Consolas" w:hAnsi="Consolas" w:cs="Consolas"/>
-                <w:color w:val="000000"/>
-                <w:sz w:val="19"/>
-                <w:szCs w:val="19"/>
-                <w:lang w:val="x-none"/>
-              </w:rPr>
-              <w:t>endif</w:t>
-            </w:r>
-            <w:r>
-              <w:rPr>
-                <w:rFonts w:ascii="Consolas" w:hAnsi="Consolas" w:cs="Consolas"/>
-                <w:color w:val="808080"/>
-                <w:sz w:val="19"/>
-                <w:szCs w:val="19"/>
-                <w:lang w:val="x-none"/>
-              </w:rPr>
-              <w:t>}</w:t>
-            </w:r>
-          </w:p>
-        </w:tc>
-      </w:tr>
-    </w:tbl>
-    <w:p>
-      <w:pPr>
-        <w:autoSpaceDE w:val="0"/>
-        <w:autoSpaceDN w:val="0"/>
-        <w:adjustRightInd w:val="0"/>
-        <w:spacing w:before="75" w:after="75" w:line="360" w:lineRule="auto"/>
-        <w:rPr>
-          <w:rFonts w:ascii="Segoe UI" w:hAnsi="Segoe UI" w:cs="Segoe UI"/>
-          <w:color w:val="190000"/>
-          <w:sz w:val="20"/>
-          <w:szCs w:val="20"/>
-          <w:lang w:val="x-none"/>
-        </w:rPr>
-      </w:pPr>
-      <w:r>
-        <w:rPr>
-          <w:rFonts w:ascii="Segoe UI" w:hAnsi="Segoe UI" w:cs="Segoe UI"/>
-          <w:b/>
-          <w:bCs/>
-          <w:color w:val="190000"/>
-          <w:sz w:val="20"/>
-          <w:szCs w:val="20"/>
-          <w:lang w:val="x-none"/>
-        </w:rPr>
-        <w:t>FIXED</w:t>
-      </w:r>
-      <w:r>
-        <w:rPr>
-          <w:rFonts w:ascii="Segoe UI" w:hAnsi="Segoe UI" w:cs="Segoe UI"/>
-          <w:color w:val="190000"/>
-          <w:sz w:val="20"/>
-          <w:szCs w:val="20"/>
-          <w:lang w:val="x-none"/>
-        </w:rPr>
-        <w:t xml:space="preserve"> = Removed Bracket (duplicated) in col60 of line 8</w:t>
-      </w:r>
-    </w:p>
-    <w:p>
-      <w:pPr>
-        <w:autoSpaceDE w:val="0"/>
-        <w:autoSpaceDN w:val="0"/>
-        <w:adjustRightInd w:val="0"/>
-        <w:spacing w:before="75" w:after="75" w:line="360" w:lineRule="auto"/>
-        <w:rPr>
-          <w:rFonts w:ascii="Segoe UI" w:hAnsi="Segoe UI" w:cs="Segoe UI"/>
-          <w:color w:val="190000"/>
-          <w:sz w:val="20"/>
-          <w:szCs w:val="20"/>
-          <w:lang w:val="x-none"/>
-        </w:rPr>
-      </w:pPr>
-    </w:p>
-    <w:p>
-      <w:pPr>
-        <w:autoSpaceDE w:val="0"/>
-        <w:autoSpaceDN w:val="0"/>
-        <w:adjustRightInd w:val="0"/>
-        <w:spacing w:before="75" w:after="75" w:line="360" w:lineRule="auto"/>
-        <w:rPr>
-          <w:rFonts w:ascii="Segoe UI" w:hAnsi="Segoe UI" w:cs="Segoe UI"/>
-          <w:color w:val="190000"/>
-          <w:sz w:val="20"/>
-          <w:szCs w:val="20"/>
-          <w:lang w:val="x-none"/>
-        </w:rPr>
-      </w:pPr>
-    </w:p>
-    <w:p>
-      <w:pPr>
-        <w:keepNext/>
-        <w:autoSpaceDE w:val="0"/>
-        <w:autoSpaceDN w:val="0"/>
-        <w:adjustRightInd w:val="0"/>
-        <w:spacing w:before="240" w:after="60" w:line="360" w:lineRule="auto"/>
-        <w:outlineLvl w:val="1"/>
-        <w:rPr>
-          <w:rFonts w:ascii="Segoe UI Black" w:hAnsi="Segoe UI Black" w:cs="Segoe UI Black"/>
-          <w:b/>
-          <w:bCs/>
-          <w:i/>
-          <w:iCs/>
-          <w:color w:val="333399"/>
-          <w:lang w:val="x-none"/>
-        </w:rPr>
-      </w:pPr>
-      <w:bookmarkStart w:id="5" w:name="_Toc176749970"/>
-      <w:proofErr w:type="spellStart"/>
-      <w:r>
-        <w:rPr>
-          <w:rFonts w:ascii="Segoe UI Black" w:hAnsi="Segoe UI Black" w:cs="Segoe UI Black"/>
-          <w:b/>
-          <w:bCs/>
-          <w:i/>
-          <w:iCs/>
-          <w:color w:val="333399"/>
-          <w:lang w:val="x-none"/>
-        </w:rPr>
-        <w:t>systemreports</w:t>
-      </w:r>
-      <w:proofErr w:type="spellEnd"/>
-      <w:r>
-        <w:rPr>
-          <w:rFonts w:ascii="Segoe UI Black" w:hAnsi="Segoe UI Black" w:cs="Segoe UI Black"/>
-          <w:b/>
-          <w:bCs/>
-          <w:i/>
-          <w:iCs/>
-          <w:color w:val="333399"/>
-          <w:lang w:val="x-none"/>
-        </w:rPr>
-        <w:t xml:space="preserve"> (Fixes to be updated)</w:t>
-      </w:r>
-      <w:bookmarkEnd w:id="5"/>
-    </w:p>
-    <w:p>
-      <w:pPr>
-        <w:autoSpaceDE w:val="0"/>
-        <w:autoSpaceDN w:val="0"/>
-        <w:adjustRightInd w:val="0"/>
-        <w:spacing w:before="75" w:after="75" w:line="360" w:lineRule="auto"/>
-        <w:rPr>
-          <w:rFonts w:ascii="Segoe UI" w:hAnsi="Segoe UI" w:cs="Segoe UI"/>
-          <w:sz w:val="20"/>
-          <w:szCs w:val="20"/>
-          <w:lang w:val="x-none"/>
-        </w:rPr>
-      </w:pPr>
-      <w:r>
-        <w:rPr>
-          <w:rFonts w:ascii="Segoe UI" w:hAnsi="Segoe UI" w:cs="Segoe UI"/>
-          <w:b/>
-          <w:bCs/>
-          <w:sz w:val="20"/>
-          <w:szCs w:val="20"/>
-          <w:lang w:val="x-none"/>
-        </w:rPr>
-        <w:t>osf.ini file</w:t>
-      </w:r>
-      <w:r>
-        <w:rPr>
-          <w:rFonts w:ascii="Segoe UI" w:hAnsi="Segoe UI" w:cs="Segoe UI"/>
-          <w:sz w:val="20"/>
-          <w:szCs w:val="20"/>
-          <w:lang w:val="x-none"/>
-        </w:rPr>
-        <w:t xml:space="preserve"> : " </w:t>
-      </w:r>
-      <w:proofErr w:type="spellStart"/>
-      <w:r>
-        <w:rPr>
-          <w:rFonts w:ascii="Segoe UI" w:hAnsi="Segoe UI" w:cs="Segoe UI"/>
-          <w:b/>
-          <w:bCs/>
-          <w:i/>
-          <w:iCs/>
-          <w:sz w:val="20"/>
-          <w:szCs w:val="20"/>
-          <w:lang w:val="x-none"/>
-        </w:rPr>
-        <w:t>nounocode</w:t>
-      </w:r>
-      <w:proofErr w:type="spellEnd"/>
-      <w:r>
-        <w:rPr>
-          <w:rFonts w:ascii="Segoe UI" w:hAnsi="Segoe UI" w:cs="Segoe UI"/>
-          <w:b/>
-          <w:bCs/>
-          <w:i/>
-          <w:iCs/>
-          <w:sz w:val="20"/>
-          <w:szCs w:val="20"/>
-          <w:lang w:val="x-none"/>
-        </w:rPr>
-        <w:t>=true</w:t>
-      </w:r>
-      <w:r>
-        <w:rPr>
-          <w:rFonts w:ascii="Segoe UI" w:hAnsi="Segoe UI" w:cs="Segoe UI"/>
-          <w:sz w:val="20"/>
-          <w:szCs w:val="20"/>
-          <w:lang w:val="x-none"/>
-        </w:rPr>
-        <w:t xml:space="preserve"> " setting prints in Firebird database types and MSSQL database types.</w:t>
-      </w:r>
-    </w:p>
-    <w:p>
-      <w:pPr>
-        <w:autoSpaceDE w:val="0"/>
-        <w:autoSpaceDN w:val="0"/>
-        <w:adjustRightInd w:val="0"/>
-        <w:spacing w:before="75" w:after="75" w:line="360" w:lineRule="auto"/>
-        <w:rPr>
-          <w:rFonts w:ascii="Segoe UI" w:hAnsi="Segoe UI" w:cs="Segoe UI"/>
-          <w:sz w:val="20"/>
-          <w:szCs w:val="20"/>
-          <w:lang w:val="x-none"/>
-        </w:rPr>
-      </w:pPr>
-      <w:r>
-        <w:rPr>
-          <w:rFonts w:ascii="Segoe UI" w:hAnsi="Segoe UI" w:cs="Segoe UI"/>
-          <w:sz w:val="20"/>
-          <w:szCs w:val="20"/>
-          <w:lang w:val="x-none"/>
-        </w:rPr>
         <w:t xml:space="preserve">These </w:t>
       </w:r>
       <w:proofErr w:type="spellStart"/>
@@ -5328,7 +3177,7 @@
           <w:lang w:val="x-none"/>
         </w:rPr>
       </w:pPr>
-      <w:bookmarkStart w:id="6" w:name="_Toc176749971"/>
+      <w:bookmarkStart w:id="5" w:name="_Toc176749971"/>
       <w:r>
         <w:rPr>
           <w:rFonts w:ascii="Segoe UI Black" w:hAnsi="Segoe UI Black" w:cs="Segoe UI Black"/>
@@ -5341,7 +3190,7 @@
         </w:rPr>
         <w:t>Alignment headings and detail - Debtors listing</w:t>
       </w:r>
-      <w:bookmarkEnd w:id="6"/>
+      <w:bookmarkEnd w:id="5"/>
     </w:p>
     <w:p>
       <w:pPr>
@@ -5584,7 +3433,7 @@
           <w:lang w:val="x-none"/>
         </w:rPr>
       </w:pPr>
-      <w:bookmarkStart w:id="7" w:name="_Toc176749972"/>
+      <w:bookmarkStart w:id="6" w:name="_Toc176749972"/>
       <w:r>
         <w:rPr>
           <w:rFonts w:ascii="Segoe UI Black" w:hAnsi="Segoe UI Black" w:cs="Segoe UI Black"/>
@@ -5595,10 +3444,9 @@
           <w:color w:val="3366FF"/>
           <w:lang w:val="x-none"/>
         </w:rPr>
-        <w:lastRenderedPageBreak/>
         <w:t>Alignment headings and detail - Creditors listing</w:t>
       </w:r>
-      <w:bookmarkEnd w:id="7"/>
+      <w:bookmarkEnd w:id="6"/>
     </w:p>
     <w:p>
       <w:pPr>
@@ -6140,7 +3988,7 @@
           <w:lang w:val="x-none"/>
         </w:rPr>
       </w:pPr>
-      <w:bookmarkStart w:id="8" w:name="_Toc176749973"/>
+      <w:bookmarkStart w:id="7" w:name="_Toc176749973"/>
       <w:r>
         <w:rPr>
           <w:rFonts w:ascii="Segoe UI Black" w:hAnsi="Segoe UI Black" w:cs="Segoe UI Black"/>
@@ -6153,7 +4001,7 @@
         </w:rPr>
         <w:t>Stock - In/Out - Show details - Overlapping labels</w:t>
       </w:r>
-      <w:bookmarkEnd w:id="8"/>
+      <w:bookmarkEnd w:id="7"/>
       <w:r>
         <w:rPr>
           <w:rFonts w:ascii="Segoe UI Black" w:hAnsi="Segoe UI Black" w:cs="Segoe UI Black"/>
@@ -6320,7 +4168,6 @@
           <w:szCs w:val="20"/>
           <w:lang w:val="x-none"/>
         </w:rPr>
-        <w:lastRenderedPageBreak/>
         <w:drawing>
           <wp:inline distT="0" distB="0" distL="0" distR="0" wp14:anchorId="64BE3010" wp14:editId="7E853660">
             <wp:extent cx="6645910" cy="6259830"/>
@@ -6607,7 +4454,6 @@
           <w:szCs w:val="20"/>
           <w:lang w:val="x-none"/>
         </w:rPr>
-        <w:lastRenderedPageBreak/>
         <w:drawing>
           <wp:inline distT="0" distB="0" distL="0" distR="0" wp14:anchorId="6F46C6F4" wp14:editId="19B23AA7">
             <wp:extent cx="6645910" cy="7298690"/>
@@ -6704,7 +4550,7 @@
           <w:lang w:val="x-none"/>
         </w:rPr>
       </w:pPr>
-      <w:bookmarkStart w:id="9" w:name="_Toc176749974"/>
+      <w:bookmarkStart w:id="8" w:name="_Toc176749974"/>
       <w:r>
         <w:rPr>
           <w:rFonts w:ascii="Segoe UI Black" w:hAnsi="Segoe UI Black" w:cs="Segoe UI Black"/>
@@ -6717,7 +4563,7 @@
         </w:rPr>
         <w:t>Documents - Document listing - Overlapping labels</w:t>
       </w:r>
-      <w:bookmarkEnd w:id="9"/>
+      <w:bookmarkEnd w:id="8"/>
     </w:p>
     <w:p>
       <w:pPr>
@@ -6872,7 +4718,6 @@
           <w:szCs w:val="20"/>
           <w:lang w:val="x-none"/>
         </w:rPr>
-        <w:lastRenderedPageBreak/>
         <w:drawing>
           <wp:inline distT="0" distB="0" distL="0" distR="0" wp14:anchorId="094B6320" wp14:editId="3E41CBF4">
             <wp:extent cx="6645910" cy="6723380"/>
@@ -7113,7 +4958,6 @@
           <w:szCs w:val="20"/>
           <w:lang w:val="x-none"/>
         </w:rPr>
-        <w:lastRenderedPageBreak/>
         <w:drawing>
           <wp:inline distT="0" distB="0" distL="0" distR="0" wp14:anchorId="2C266611" wp14:editId="4500AB44">
             <wp:extent cx="6645910" cy="6165215"/>
@@ -7266,7 +5110,7 @@
           <w:lang w:val="x-none"/>
         </w:rPr>
       </w:pPr>
-      <w:bookmarkStart w:id="10" w:name="_Toc176749975"/>
+      <w:bookmarkStart w:id="9" w:name="_Toc176749975"/>
       <w:r>
         <w:rPr>
           <w:rFonts w:ascii="Segoe UI Black" w:hAnsi="Segoe UI Black" w:cs="Segoe UI Black"/>
@@ -7277,9 +5121,10 @@
           <w:color w:val="3366FF"/>
           <w:lang w:val="x-none"/>
         </w:rPr>
+        <w:lastRenderedPageBreak/>
         <w:t>Tax - Tax per period</w:t>
       </w:r>
-      <w:bookmarkEnd w:id="10"/>
+      <w:bookmarkEnd w:id="9"/>
       <w:r>
         <w:rPr>
           <w:rFonts w:ascii="Segoe UI Black" w:hAnsi="Segoe UI Black" w:cs="Segoe UI Black"/>
@@ -7449,7 +5294,6 @@
           <w:szCs w:val="20"/>
           <w:lang w:val="x-none"/>
         </w:rPr>
-        <w:lastRenderedPageBreak/>
         <w:drawing>
           <wp:inline distT="0" distB="0" distL="0" distR="0" wp14:anchorId="582670CB" wp14:editId="216F3C66">
             <wp:extent cx="6645910" cy="6980555"/>
@@ -7604,6 +5448,7 @@
           <w:szCs w:val="20"/>
           <w:lang w:val="x-none"/>
         </w:rPr>
+        <w:lastRenderedPageBreak/>
         <w:t xml:space="preserve">After fix </w:t>
       </w:r>
     </w:p>
@@ -7674,7 +5519,6 @@
           <w:szCs w:val="20"/>
           <w:lang w:val="x-none"/>
         </w:rPr>
-        <w:lastRenderedPageBreak/>
         <w:drawing>
           <wp:inline distT="0" distB="0" distL="0" distR="0" wp14:anchorId="55C1F4AF" wp14:editId="259C3B28">
             <wp:extent cx="6645910" cy="6826250"/>
@@ -7780,440 +5624,6 @@
           <w:lang w:val="x-none"/>
         </w:rPr>
       </w:pPr>
-    </w:p>
-    <w:p>
-      <w:pPr>
-        <w:keepNext/>
-        <w:autoSpaceDE w:val="0"/>
-        <w:autoSpaceDN w:val="0"/>
-        <w:adjustRightInd w:val="0"/>
-        <w:spacing w:before="240" w:after="60" w:line="360" w:lineRule="auto"/>
-        <w:outlineLvl w:val="1"/>
-        <w:rPr>
-          <w:rFonts w:ascii="Segoe UI Black" w:hAnsi="Segoe UI Black" w:cs="Segoe UI Black"/>
-          <w:b/>
-          <w:bCs/>
-          <w:i/>
-          <w:iCs/>
-          <w:color w:val="333399"/>
-          <w:lang w:val="x-none"/>
-        </w:rPr>
-      </w:pPr>
-      <w:bookmarkStart w:id="11" w:name="_Toc176749976"/>
-      <w:r>
-        <w:rPr>
-          <w:rFonts w:ascii="Segoe UI Black" w:hAnsi="Segoe UI Black" w:cs="Segoe UI Black"/>
-          <w:b/>
-          <w:bCs/>
-          <w:i/>
-          <w:iCs/>
-          <w:color w:val="333399"/>
-          <w:lang w:val="x-none"/>
-        </w:rPr>
-        <w:t>STOCK - Sidebar reports -</w:t>
-      </w:r>
-      <w:bookmarkEnd w:id="11"/>
-    </w:p>
-    <w:p>
-      <w:pPr>
-        <w:keepNext/>
-        <w:autoSpaceDE w:val="0"/>
-        <w:autoSpaceDN w:val="0"/>
-        <w:adjustRightInd w:val="0"/>
-        <w:spacing w:before="240" w:after="60" w:line="360" w:lineRule="auto"/>
-        <w:outlineLvl w:val="2"/>
-        <w:rPr>
-          <w:rFonts w:ascii="Segoe UI Black" w:hAnsi="Segoe UI Black" w:cs="Segoe UI Black"/>
-          <w:b/>
-          <w:bCs/>
-          <w:i/>
-          <w:iCs/>
-          <w:color w:val="3366FF"/>
-          <w:lang w:val="x-none"/>
-        </w:rPr>
-      </w:pPr>
-      <w:bookmarkStart w:id="12" w:name="_Toc176749977"/>
-      <w:r>
-        <w:rPr>
-          <w:rFonts w:ascii="Segoe UI Black" w:hAnsi="Segoe UI Black" w:cs="Segoe UI Black"/>
-          <w:b/>
-          <w:bCs/>
-          <w:i/>
-          <w:iCs/>
-          <w:color w:val="3366FF"/>
-          <w:lang w:val="x-none"/>
-        </w:rPr>
-        <w:t>STOCK - Sidebar reports - Stock movement</w:t>
-      </w:r>
-      <w:bookmarkEnd w:id="12"/>
-      <w:r>
-        <w:rPr>
-          <w:rFonts w:ascii="Segoe UI Black" w:hAnsi="Segoe UI Black" w:cs="Segoe UI Black"/>
-          <w:b/>
-          <w:bCs/>
-          <w:i/>
-          <w:iCs/>
-          <w:color w:val="3366FF"/>
-          <w:lang w:val="x-none"/>
-        </w:rPr>
-        <w:t xml:space="preserve"> </w:t>
-      </w:r>
-    </w:p>
-    <w:p>
-      <w:pPr>
-        <w:autoSpaceDE w:val="0"/>
-        <w:autoSpaceDN w:val="0"/>
-        <w:adjustRightInd w:val="0"/>
-        <w:spacing w:before="75" w:after="75" w:line="360" w:lineRule="auto"/>
-        <w:rPr>
-          <w:rFonts w:ascii="Segoe UI" w:hAnsi="Segoe UI" w:cs="Segoe UI"/>
-          <w:sz w:val="20"/>
-          <w:szCs w:val="20"/>
-          <w:lang w:val="x-none"/>
-        </w:rPr>
-      </w:pPr>
-      <w:r>
-        <w:rPr>
-          <w:rFonts w:ascii="Segoe UI" w:hAnsi="Segoe UI" w:cs="Segoe UI"/>
-          <w:b/>
-          <w:bCs/>
-          <w:color w:val="0000FF"/>
-          <w:sz w:val="20"/>
-          <w:szCs w:val="20"/>
-          <w:u w:val="single"/>
-          <w:lang w:val="x-none"/>
-        </w:rPr>
-        <w:t>Stock movement</w:t>
-      </w:r>
-      <w:r>
-        <w:rPr>
-          <w:rFonts w:ascii="Segoe UI" w:hAnsi="Segoe UI" w:cs="Segoe UI"/>
-          <w:sz w:val="20"/>
-          <w:szCs w:val="20"/>
-          <w:lang w:val="x-none"/>
-        </w:rPr>
-        <w:t xml:space="preserve"> report (Stock turnover)</w:t>
-      </w:r>
-    </w:p>
-    <w:p>
-      <w:pPr>
-        <w:autoSpaceDE w:val="0"/>
-        <w:autoSpaceDN w:val="0"/>
-        <w:adjustRightInd w:val="0"/>
-        <w:spacing w:before="75" w:after="75" w:line="360" w:lineRule="auto"/>
-        <w:rPr>
-          <w:rFonts w:ascii="Segoe UI" w:hAnsi="Segoe UI" w:cs="Segoe UI"/>
-          <w:sz w:val="20"/>
-          <w:szCs w:val="20"/>
-          <w:lang w:val="x-none"/>
-        </w:rPr>
-      </w:pPr>
-      <w:r>
-        <w:rPr>
-          <w:rFonts w:ascii="Segoe UI" w:hAnsi="Segoe UI" w:cs="Segoe UI"/>
-          <w:sz w:val="20"/>
-          <w:szCs w:val="20"/>
-          <w:lang w:val="x-none"/>
-        </w:rPr>
-        <w:t>Renamed text report name to  LANG_906038 to be translatable via the language files. Added report name "</w:t>
-      </w:r>
-      <w:r>
-        <w:rPr>
-          <w:rFonts w:ascii="Segoe UI" w:hAnsi="Segoe UI" w:cs="Segoe UI"/>
-          <w:i/>
-          <w:iCs/>
-          <w:sz w:val="20"/>
-          <w:szCs w:val="20"/>
-          <w:lang w:val="x-none"/>
-        </w:rPr>
-        <w:t>Stock movement - Average cost - Grid</w:t>
-      </w:r>
-      <w:r>
-        <w:rPr>
-          <w:rFonts w:ascii="Segoe UI" w:hAnsi="Segoe UI" w:cs="Segoe UI"/>
-          <w:sz w:val="20"/>
-          <w:szCs w:val="20"/>
-          <w:lang w:val="x-none"/>
-        </w:rPr>
-        <w:t xml:space="preserve">" in Header section. </w:t>
-      </w:r>
-    </w:p>
-    <w:p>
-      <w:pPr>
-        <w:autoSpaceDE w:val="0"/>
-        <w:autoSpaceDN w:val="0"/>
-        <w:adjustRightInd w:val="0"/>
-        <w:spacing w:before="75" w:after="75" w:line="360" w:lineRule="auto"/>
-        <w:rPr>
-          <w:rFonts w:ascii="Segoe UI" w:hAnsi="Segoe UI" w:cs="Segoe UI"/>
-          <w:sz w:val="20"/>
-          <w:szCs w:val="20"/>
-          <w:lang w:val="x-none"/>
-        </w:rPr>
-      </w:pPr>
-      <w:r>
-        <w:rPr>
-          <w:rFonts w:ascii="Segoe UI" w:hAnsi="Segoe UI" w:cs="Segoe UI"/>
-          <w:sz w:val="20"/>
-          <w:szCs w:val="20"/>
-          <w:lang w:val="x-none"/>
-        </w:rPr>
-        <w:lastRenderedPageBreak/>
-        <w:t xml:space="preserve">Total print on Page 2 and Total - Data type = Currency as " ##,###,###,##0.00" in Detail of Group section (e.g. 1,000.00) - Set the Group footer data type for the Total (e.g. 1000.00) to display similar than the Detail report section. </w:t>
-      </w:r>
-    </w:p>
-    <w:p>
-      <w:pPr>
-        <w:autoSpaceDE w:val="0"/>
-        <w:autoSpaceDN w:val="0"/>
-        <w:adjustRightInd w:val="0"/>
-        <w:spacing w:before="75" w:after="75" w:line="360" w:lineRule="auto"/>
-        <w:rPr>
-          <w:rFonts w:ascii="Segoe UI" w:hAnsi="Segoe UI" w:cs="Segoe UI"/>
-          <w:sz w:val="20"/>
-          <w:szCs w:val="20"/>
-          <w:lang w:val="x-none"/>
-        </w:rPr>
-      </w:pPr>
-      <w:r>
-        <w:rPr>
-          <w:rFonts w:ascii="Segoe UI" w:hAnsi="Segoe UI" w:cs="Segoe UI"/>
-          <w:b/>
-          <w:bCs/>
-          <w:sz w:val="20"/>
-          <w:szCs w:val="20"/>
-          <w:lang w:val="x-none"/>
-        </w:rPr>
-        <w:t>Location</w:t>
-      </w:r>
-      <w:r>
-        <w:rPr>
-          <w:rFonts w:ascii="Segoe UI" w:hAnsi="Segoe UI" w:cs="Segoe UI"/>
-          <w:sz w:val="20"/>
-          <w:szCs w:val="20"/>
-          <w:lang w:val="x-none"/>
-        </w:rPr>
-        <w:t xml:space="preserve"> :  ...\</w:t>
-      </w:r>
-      <w:proofErr w:type="spellStart"/>
-      <w:r>
-        <w:rPr>
-          <w:rFonts w:ascii="Segoe UI" w:hAnsi="Segoe UI" w:cs="Segoe UI"/>
-          <w:sz w:val="20"/>
-          <w:szCs w:val="20"/>
-          <w:lang w:val="x-none"/>
-        </w:rPr>
-        <w:t>plug_ins</w:t>
-      </w:r>
-      <w:proofErr w:type="spellEnd"/>
-      <w:r>
-        <w:rPr>
-          <w:rFonts w:ascii="Segoe UI" w:hAnsi="Segoe UI" w:cs="Segoe UI"/>
-          <w:sz w:val="20"/>
-          <w:szCs w:val="20"/>
-          <w:lang w:val="x-none"/>
-        </w:rPr>
-        <w:t xml:space="preserve">\reports\REPORTS\STOCK\Stock </w:t>
-      </w:r>
-      <w:proofErr w:type="spellStart"/>
-      <w:r>
-        <w:rPr>
-          <w:rFonts w:ascii="Segoe UI" w:hAnsi="Segoe UI" w:cs="Segoe UI"/>
-          <w:sz w:val="20"/>
-          <w:szCs w:val="20"/>
-          <w:lang w:val="x-none"/>
-        </w:rPr>
-        <w:t>Movement.rep</w:t>
-      </w:r>
-      <w:proofErr w:type="spellEnd"/>
-      <w:r>
-        <w:rPr>
-          <w:rFonts w:ascii="Segoe UI" w:hAnsi="Segoe UI" w:cs="Segoe UI"/>
-          <w:sz w:val="20"/>
-          <w:szCs w:val="20"/>
-          <w:lang w:val="x-none"/>
-        </w:rPr>
-        <w:t xml:space="preserve"> </w:t>
-      </w:r>
-      <w:r>
-        <w:rPr>
-          <w:rFonts w:ascii="Segoe UI" w:hAnsi="Segoe UI" w:cs="Segoe UI"/>
-          <w:b/>
-          <w:bCs/>
-          <w:sz w:val="20"/>
-          <w:szCs w:val="20"/>
-          <w:lang w:val="x-none"/>
-        </w:rPr>
-        <w:t>New location</w:t>
-      </w:r>
-      <w:r>
-        <w:rPr>
-          <w:rFonts w:ascii="Segoe UI" w:hAnsi="Segoe UI" w:cs="Segoe UI"/>
-          <w:sz w:val="20"/>
-          <w:szCs w:val="20"/>
-          <w:lang w:val="x-none"/>
-        </w:rPr>
-        <w:t xml:space="preserve"> :  ...\</w:t>
-      </w:r>
-      <w:proofErr w:type="spellStart"/>
-      <w:r>
-        <w:rPr>
-          <w:rFonts w:ascii="Segoe UI" w:hAnsi="Segoe UI" w:cs="Segoe UI"/>
-          <w:sz w:val="20"/>
-          <w:szCs w:val="20"/>
-          <w:lang w:val="x-none"/>
-        </w:rPr>
-        <w:t>plug_ins</w:t>
-      </w:r>
-      <w:proofErr w:type="spellEnd"/>
-      <w:r>
-        <w:rPr>
-          <w:rFonts w:ascii="Segoe UI" w:hAnsi="Segoe UI" w:cs="Segoe UI"/>
-          <w:sz w:val="20"/>
-          <w:szCs w:val="20"/>
-          <w:lang w:val="x-none"/>
-        </w:rPr>
-        <w:t>\reports\REPORTS\STOCK\LANG_906038.rep with translated file name.</w:t>
-      </w:r>
-    </w:p>
-    <w:p>
-      <w:pPr>
-        <w:autoSpaceDE w:val="0"/>
-        <w:autoSpaceDN w:val="0"/>
-        <w:adjustRightInd w:val="0"/>
-        <w:spacing w:before="75" w:after="75" w:line="360" w:lineRule="auto"/>
-        <w:rPr>
-          <w:rFonts w:ascii="Segoe UI" w:hAnsi="Segoe UI" w:cs="Segoe UI"/>
-          <w:sz w:val="20"/>
-          <w:szCs w:val="20"/>
-          <w:lang w:val="x-none"/>
-        </w:rPr>
-      </w:pPr>
-      <w:r>
-        <w:rPr>
-          <w:rFonts w:ascii="Segoe UI" w:hAnsi="Segoe UI" w:cs="Segoe UI"/>
-          <w:b/>
-          <w:bCs/>
-          <w:sz w:val="20"/>
-          <w:szCs w:val="20"/>
-          <w:lang w:val="x-none"/>
-        </w:rPr>
-        <w:t>Fixed</w:t>
-      </w:r>
-      <w:r>
-        <w:rPr>
-          <w:rFonts w:ascii="Segoe UI" w:hAnsi="Segoe UI" w:cs="Segoe UI"/>
-          <w:sz w:val="20"/>
-          <w:szCs w:val="20"/>
-          <w:lang w:val="x-none"/>
-        </w:rPr>
-        <w:t xml:space="preserve"> - Total print on Page 2 </w:t>
-      </w:r>
-    </w:p>
-    <w:p>
-      <w:pPr>
-        <w:autoSpaceDE w:val="0"/>
-        <w:autoSpaceDN w:val="0"/>
-        <w:adjustRightInd w:val="0"/>
-        <w:spacing w:before="75" w:after="75" w:line="360" w:lineRule="auto"/>
-        <w:rPr>
-          <w:rFonts w:ascii="Segoe UI" w:hAnsi="Segoe UI" w:cs="Segoe UI"/>
-          <w:sz w:val="20"/>
-          <w:szCs w:val="20"/>
-          <w:lang w:val="x-none"/>
-        </w:rPr>
-      </w:pPr>
-      <w:r>
-        <w:rPr>
-          <w:rFonts w:ascii="Segoe UI" w:hAnsi="Segoe UI" w:cs="Segoe UI"/>
-          <w:noProof/>
-          <w:sz w:val="20"/>
-          <w:szCs w:val="20"/>
-          <w:lang w:val="x-none"/>
-        </w:rPr>
-        <w:drawing>
-          <wp:inline distT="0" distB="0" distL="0" distR="0" wp14:anchorId="0CD4CEB8" wp14:editId="0B309F63">
-            <wp:extent cx="6645910" cy="2484755"/>
-            <wp:effectExtent l="0" t="0" r="2540" b="0"/>
-            <wp:docPr id="1807407830" name="Prent 1"/>
-            <wp:cNvGraphicFramePr>
-              <a:graphicFrameLocks xmlns:a="http://schemas.openxmlformats.org/drawingml/2006/main" noChangeAspect="1"/>
-            </wp:cNvGraphicFramePr>
-            <a:graphic xmlns:a="http://schemas.openxmlformats.org/drawingml/2006/main">
-              <a:graphicData uri="http://schemas.openxmlformats.org/drawingml/2006/picture">
-                <pic:pic xmlns:pic="http://schemas.openxmlformats.org/drawingml/2006/picture">
-                  <pic:nvPicPr>
-                    <pic:cNvPr id="0" name="Picture 7"/>
-                    <pic:cNvPicPr>
-                      <a:picLocks noChangeAspect="1" noChangeArrowheads="1"/>
-                    </pic:cNvPicPr>
-                  </pic:nvPicPr>
-                  <pic:blipFill>
-                    <a:blip r:embed="rId12">
-                      <a:extLst>
-                        <a:ext uri="{28A0092B-C50C-407E-A947-70E740481C1C}">
-                          <a14:useLocalDpi xmlns:a14="http://schemas.microsoft.com/office/drawing/2010/main" val="0"/>
-                        </a:ext>
-                      </a:extLst>
-                    </a:blip>
-                    <a:srcRect/>
-                    <a:stretch>
-                      <a:fillRect/>
-                    </a:stretch>
-                  </pic:blipFill>
-                  <pic:spPr bwMode="auto">
-                    <a:xfrm>
-                      <a:off x="0" y="0"/>
-                      <a:ext cx="6645910" cy="2484755"/>
-                    </a:xfrm>
-                    <a:prstGeom prst="rect">
-                      <a:avLst/>
-                    </a:prstGeom>
-                    <a:noFill/>
-                    <a:ln>
-                      <a:noFill/>
-                    </a:ln>
-                  </pic:spPr>
-                </pic:pic>
-              </a:graphicData>
-            </a:graphic>
-          </wp:inline>
-        </w:drawing>
-      </w:r>
-    </w:p>
-    <w:p>
-      <w:pPr>
-        <w:autoSpaceDE w:val="0"/>
-        <w:autoSpaceDN w:val="0"/>
-        <w:adjustRightInd w:val="0"/>
-        <w:spacing w:before="75" w:after="75" w:line="360" w:lineRule="auto"/>
-        <w:rPr>
-          <w:rFonts w:ascii="Segoe UI" w:hAnsi="Segoe UI" w:cs="Segoe UI"/>
-          <w:sz w:val="20"/>
-          <w:szCs w:val="20"/>
-          <w:lang w:val="x-none"/>
-        </w:rPr>
-      </w:pPr>
-      <w:r>
-        <w:rPr>
-          <w:rFonts w:ascii="Segoe UI" w:hAnsi="Segoe UI" w:cs="Segoe UI"/>
-          <w:b/>
-          <w:bCs/>
-          <w:sz w:val="20"/>
-          <w:szCs w:val="20"/>
-          <w:lang w:val="x-none"/>
-        </w:rPr>
-        <w:t>Fixed 2</w:t>
-      </w:r>
-      <w:r>
-        <w:rPr>
-          <w:rFonts w:ascii="Segoe UI" w:hAnsi="Segoe UI" w:cs="Segoe UI"/>
-          <w:sz w:val="20"/>
-          <w:szCs w:val="20"/>
-          <w:lang w:val="x-none"/>
-        </w:rPr>
-        <w:t xml:space="preserve"> - Total - Data type = Currency as " ##,###,###,##0.00" in Detail of Group section (e.g. 1,000.00) - Set the Group footer data type for the Total (e.g. 1000.00) to display similar than the Detail report section.</w:t>
-      </w:r>
     </w:p>
     <w:p/>
     <w:sectPr>

</xml_diff>